<commit_message>
Änderungshistorie Version 0.1 überarbeitet
</commit_message>
<xml_diff>
--- a/de/lernOS-Community-Management-Guide-de.docx
+++ b/de/lernOS-Community-Management-Guide-de.docx
@@ -85,7 +85,7 @@
         <w:t xml:space="preserve"> </w:t>
       </w:r>
       <w:r>
-        <w:t xml:space="preserve">(16.03.2020)</w:t>
+        <w:t xml:space="preserve">(23.02.2020)</w:t>
       </w:r>
     </w:p>
     <w:sdt>
@@ -6333,10 +6333,15 @@
     <w:tbl>
       <w:tblPr>
         <w:tblStyle w:val="Table"/>
-        <w:tblW w:type="pct" w:w="0.0"/>
+        <w:tblW w:type="pct" w:w="5000.0"/>
         <w:tblLook w:firstRow="1"/>
       </w:tblPr>
-      <w:tblGrid/>
+      <w:tblGrid>
+        <w:gridCol w:w="1296"/>
+        <w:gridCol w:w="2304"/>
+        <w:gridCol w:w="3312"/>
+        <w:gridCol w:w="1007"/>
+      </w:tblGrid>
       <w:tr>
         <w:trPr>
           <w:cnfStyle w:firstRow="1"/>
@@ -6440,7 +6445,7 @@
               <w:jc w:val="left"/>
             </w:pPr>
             <w:r>
-              <w:t xml:space="preserve">Initialen Version erstellt, Inhalte aus …</w:t>
+              <w:t xml:space="preserve">Initialen Version erstellt, Inhalte aus dem White-Label Playbook Community Management des Benchlearning Projekts 2015 aus Google Doc übernommen (TXT-Export) und Markdown-Formatierung angepasst.</w:t>
             </w:r>
           </w:p>
         </w:tc>

</xml_diff>

<commit_message>
An neue Struktur des Templates angepasst
</commit_message>
<xml_diff>
--- a/de/lernOS-Community-Management-Guide-de.docx
+++ b/de/lernOS-Community-Management-Guide-de.docx
@@ -79,13 +79,13 @@
         <w:t xml:space="preserve"> </w:t>
       </w:r>
       <w:r>
-        <w:t xml:space="preserve">0.1</w:t>
-      </w:r>
-      <w:r>
-        <w:t xml:space="preserve"> </w:t>
-      </w:r>
-      <w:r>
-        <w:t xml:space="preserve">(23.02.2020)</w:t>
+        <w:t xml:space="preserve">0.2</w:t>
+      </w:r>
+      <w:r>
+        <w:t xml:space="preserve"> </w:t>
+      </w:r>
+      <w:r>
+        <w:t xml:space="preserve">(29.12.2021)</w:t>
       </w:r>
     </w:p>
     <w:sdt>
@@ -114,21 +114,29 @@
         </w:p>
       </w:sdtContent>
     </w:sdt>
+    <w:bookmarkStart w:id="25" w:name="über-lernos"/>
     <w:p>
       <w:pPr>
         <w:pStyle w:val="Heading1"/>
       </w:pPr>
-      <w:bookmarkStart w:id="20" w:name="über-lernos"/>
+      <w:r>
+        <w:rPr>
+          <w:rStyle w:val="SectionNumber"/>
+        </w:rPr>
+        <w:t xml:space="preserve">1</w:t>
+      </w:r>
+      <w:r>
+        <w:tab/>
+      </w:r>
       <w:r>
         <w:t xml:space="preserve">Über lernOS</w:t>
       </w:r>
-      <w:bookmarkEnd w:id="20"/>
     </w:p>
     <w:p>
       <w:pPr>
         <w:pStyle w:val="FirstParagraph"/>
       </w:pPr>
-      <w:hyperlink r:id="rId21">
+      <w:hyperlink r:id="rId20">
         <w:r>
           <w:rPr>
             <w:rStyle w:val="Hyperlink"/>
@@ -145,7 +153,7 @@
       <w:r>
         <w:t xml:space="preserve"> </w:t>
       </w:r>
-      <w:hyperlink r:id="rId22">
+      <w:hyperlink r:id="rId21">
         <w:r>
           <w:rPr>
             <w:rStyle w:val="Hyperlink"/>
@@ -169,18 +177,18 @@
           <wp:inline>
             <wp:extent cx="1117600" cy="393700"/>
             <wp:effectExtent b="0" l="0" r="0" t="0"/>
-            <wp:docPr descr="" title="" id="1" name="Picture"/>
+            <wp:docPr descr="" title="" id="23" name="Picture"/>
             <a:graphic>
               <a:graphicData uri="http://schemas.openxmlformats.org/drawingml/2006/picture">
                 <pic:pic>
                   <pic:nvPicPr>
-                    <pic:cNvPr descr="https://i.creativecommons.org/l/by/4.0/88x31.png" id="0" name="Picture"/>
+                    <pic:cNvPr descr="https://i.creativecommons.org/l/by/4.0/88x31.png" id="24" name="Picture"/>
                     <pic:cNvPicPr>
                       <a:picLocks noChangeArrowheads="1" noChangeAspect="1"/>
                     </pic:cNvPicPr>
                   </pic:nvPicPr>
                   <pic:blipFill>
-                    <a:blip r:embed="rId23"/>
+                    <a:blip r:embed="rId22"/>
                     <a:stretch>
                       <a:fillRect/>
                     </a:stretch>
@@ -206,15 +214,30 @@
           </wp:inline>
         </w:drawing>
       </w:r>
-      <w:r>
-        <w:t xml:space="preserve"> </w:t>
-      </w:r>
-      <w:r>
-        <w:t xml:space="preserve"># Grundlagen</w:t>
-      </w:r>
-      <w:r>
-        <w:t xml:space="preserve"> </w:t>
-      </w:r>
+    </w:p>
+    <w:bookmarkEnd w:id="25"/>
+    <w:bookmarkStart w:id="80" w:name="grundlagen"/>
+    <w:p>
+      <w:pPr>
+        <w:pStyle w:val="Heading1"/>
+      </w:pPr>
+      <w:r>
+        <w:rPr>
+          <w:rStyle w:val="SectionNumber"/>
+        </w:rPr>
+        <w:t xml:space="preserve">2</w:t>
+      </w:r>
+      <w:r>
+        <w:tab/>
+      </w:r>
+      <w:r>
+        <w:t xml:space="preserve">Grundlagen</w:t>
+      </w:r>
+    </w:p>
+    <w:p>
+      <w:pPr>
+        <w:pStyle w:val="FirstParagraph"/>
+      </w:pPr>
       <w:r>
         <w:t xml:space="preserve">Viele Unternehmen sind heute als einfache oder mehrfache Hierarchie organisiert. Bekannte Modelle sind hierarchische Stab-Linien-Organisationen, überlagerte Projektorganisationen und Matrixorganisationen.</w:t>
       </w:r>
@@ -278,18 +301,18 @@
           <wp:inline>
             <wp:extent cx="5334000" cy="2302510"/>
             <wp:effectExtent b="0" l="0" r="0" t="0"/>
-            <wp:docPr descr="" title="" id="1" name="Picture"/>
+            <wp:docPr descr="" title="" id="27" name="Picture"/>
             <a:graphic>
               <a:graphicData uri="http://schemas.openxmlformats.org/drawingml/2006/picture">
                 <pic:pic>
                   <pic:nvPicPr>
-                    <pic:cNvPr descr="images/image14.png" id="0" name="Picture"/>
+                    <pic:cNvPr descr="images/image14.png" id="28" name="Picture"/>
                     <pic:cNvPicPr>
                       <a:picLocks noChangeArrowheads="1" noChangeAspect="1"/>
                     </pic:cNvPicPr>
                   </pic:nvPicPr>
                   <pic:blipFill>
-                    <a:blip r:embed="rId24"/>
+                    <a:blip r:embed="rId26"/>
                     <a:stretch>
                       <a:fillRect/>
                     </a:stretch>
@@ -350,15 +373,23 @@
         <w:t xml:space="preserve">Durch die Einführung sozialer Medien in Unternehmen in den letzten Jahren steht ein mächtiges Werkzeug für die Unterstützung von Community-Aktivitäten zur Verfügung. Moderne Enterprise Social Networks (ESN) bieten u.a. die Möglichkeit Online-Communities zu erstellen und dadurch Kommunikation und Vernetzung zu übergreifenden Themen zu flexibilisieren und zu beschleunigen.</w:t>
       </w:r>
     </w:p>
+    <w:bookmarkStart w:id="30" w:name="definitionen"/>
     <w:p>
       <w:pPr>
         <w:pStyle w:val="Heading2"/>
       </w:pPr>
-      <w:bookmarkStart w:id="25" w:name="definitionen"/>
+      <w:r>
+        <w:rPr>
+          <w:rStyle w:val="SectionNumber"/>
+        </w:rPr>
+        <w:t xml:space="preserve">2.1</w:t>
+      </w:r>
+      <w:r>
+        <w:tab/>
+      </w:r>
       <w:r>
         <w:t xml:space="preserve">Definitionen</w:t>
       </w:r>
-      <w:bookmarkEnd w:id="25"/>
     </w:p>
     <w:p>
       <w:pPr>
@@ -370,6 +401,7 @@
       </w:pPr>
       <w:r>
         <w:rPr>
+          <w:bCs/>
           <w:b/>
         </w:rPr>
         <w:t xml:space="preserve">Community:</w:t>
@@ -409,6 +441,7 @@
       </w:pPr>
       <w:r>
         <w:rPr>
+          <w:bCs/>
           <w:b/>
         </w:rPr>
         <w:t xml:space="preserve">Community Management:</w:t>
@@ -422,7 +455,7 @@
       <w:r>
         <w:t xml:space="preserve"> </w:t>
       </w:r>
-      <w:hyperlink r:id="rId26">
+      <w:hyperlink r:id="rId29">
         <w:r>
           <w:rPr>
             <w:rStyle w:val="Hyperlink"/>
@@ -444,6 +477,7 @@
       </w:pPr>
       <w:r>
         <w:rPr>
+          <w:bCs/>
           <w:b/>
         </w:rPr>
         <w:t xml:space="preserve">Community of Practice (CoP):</w:t>
@@ -455,15 +489,24 @@
         <w:t xml:space="preserve">Communities of Practice (CoP) sind Gruppen von Personen, die Interesse oder Leidenschaft für eine Tätigkeit (Praxis) teilen und durch regelmäßige Interaktion lernen, diese Tätigkeit besser auszuführen (nach Wenger).</w:t>
       </w:r>
     </w:p>
+    <w:bookmarkEnd w:id="30"/>
+    <w:bookmarkStart w:id="34" w:name="community-rollen"/>
     <w:p>
       <w:pPr>
         <w:pStyle w:val="Heading2"/>
       </w:pPr>
-      <w:bookmarkStart w:id="27" w:name="community-rollen"/>
+      <w:r>
+        <w:rPr>
+          <w:rStyle w:val="SectionNumber"/>
+        </w:rPr>
+        <w:t xml:space="preserve">2.2</w:t>
+      </w:r>
+      <w:r>
+        <w:tab/>
+      </w:r>
       <w:r>
         <w:t xml:space="preserve">Community Rollen</w:t>
       </w:r>
-      <w:bookmarkEnd w:id="27"/>
     </w:p>
     <w:p>
       <w:pPr>
@@ -536,18 +579,18 @@
           <wp:inline>
             <wp:extent cx="5334000" cy="2461248"/>
             <wp:effectExtent b="0" l="0" r="0" t="0"/>
-            <wp:docPr descr="" title="" id="1" name="Picture"/>
+            <wp:docPr descr="" title="" id="32" name="Picture"/>
             <a:graphic>
               <a:graphicData uri="http://schemas.openxmlformats.org/drawingml/2006/picture">
                 <pic:pic>
                   <pic:nvPicPr>
-                    <pic:cNvPr descr="images/image2.png" id="0" name="Picture"/>
+                    <pic:cNvPr descr="images/image2.png" id="33" name="Picture"/>
                     <pic:cNvPicPr>
                       <a:picLocks noChangeArrowheads="1" noChangeAspect="1"/>
                     </pic:cNvPicPr>
                   </pic:nvPicPr>
                   <pic:blipFill>
-                    <a:blip r:embed="rId28"/>
+                    <a:blip r:embed="rId31"/>
                     <a:stretch>
                       <a:fillRect/>
                     </a:stretch>
@@ -584,6 +627,7 @@
       </w:pPr>
       <w:r>
         <w:rPr>
+          <w:bCs/>
           <w:b/>
         </w:rPr>
         <w:t xml:space="preserve">Community Manager:</w:t>
@@ -638,6 +682,7 @@
       </w:pPr>
       <w:r>
         <w:rPr>
+          <w:bCs/>
           <w:b/>
         </w:rPr>
         <w:t xml:space="preserve">Community Management Team (optional):</w:t>
@@ -674,6 +719,7 @@
       </w:pPr>
       <w:r>
         <w:rPr>
+          <w:bCs/>
           <w:b/>
         </w:rPr>
         <w:t xml:space="preserve">Community Mitglieder:</w:t>
@@ -695,6 +741,7 @@
       </w:pPr>
       <w:r>
         <w:rPr>
+          <w:bCs/>
           <w:b/>
         </w:rPr>
         <w:t xml:space="preserve">Community Sponsor:</w:t>
@@ -716,6 +763,7 @@
       </w:pPr>
       <w:r>
         <w:rPr>
+          <w:bCs/>
           <w:b/>
         </w:rPr>
         <w:t xml:space="preserve">Führungskräfte der Community Mitglieder:</w:t>
@@ -745,15 +793,24 @@
         <w:t xml:space="preserve">betrachtet werden.</w:t>
       </w:r>
     </w:p>
+    <w:bookmarkEnd w:id="34"/>
+    <w:bookmarkStart w:id="37" w:name="anforderungen-an-community-manager"/>
     <w:p>
       <w:pPr>
         <w:pStyle w:val="Heading2"/>
       </w:pPr>
-      <w:bookmarkStart w:id="29" w:name="anforderungen-an-community-manager"/>
+      <w:r>
+        <w:rPr>
+          <w:rStyle w:val="SectionNumber"/>
+        </w:rPr>
+        <w:t xml:space="preserve">2.3</w:t>
+      </w:r>
+      <w:r>
+        <w:tab/>
+      </w:r>
       <w:r>
         <w:t xml:space="preserve">Anforderungen an Community Manager</w:t>
       </w:r>
-      <w:bookmarkEnd w:id="29"/>
     </w:p>
     <w:p>
       <w:pPr>
@@ -817,7 +874,7 @@
       <w:r>
         <w:t xml:space="preserve"> </w:t>
       </w:r>
-      <w:hyperlink r:id="rId30">
+      <w:hyperlink r:id="rId35">
         <w:r>
           <w:rPr>
             <w:rStyle w:val="Hyperlink"/>
@@ -862,7 +919,7 @@
       <w:r>
         <w:t xml:space="preserve"> </w:t>
       </w:r>
-      <w:hyperlink r:id="rId31">
+      <w:hyperlink r:id="rId36">
         <w:r>
           <w:rPr>
             <w:rStyle w:val="Hyperlink"/>
@@ -878,6 +935,7 @@
       </w:r>
       <w:r>
         <w:rPr>
+          <w:iCs/>
           <w:i/>
         </w:rPr>
         <w:t xml:space="preserve">Aufgabe: korrekte Quelle finden</w:t>
@@ -894,15 +952,24 @@
         <w:t xml:space="preserve">Übertragen auf unser Beispiel der Gartenparty würden Sie als Gastgeber hauptsächlich in der Rollen des Unterhalters, Vermittlers, Netzwerkers, Teilnehmers und Moderators agieren.</w:t>
       </w:r>
     </w:p>
+    <w:bookmarkEnd w:id="37"/>
+    <w:bookmarkStart w:id="41" w:name="community-lifecycle"/>
     <w:p>
       <w:pPr>
         <w:pStyle w:val="Heading2"/>
       </w:pPr>
-      <w:bookmarkStart w:id="32" w:name="community-lifecycle"/>
+      <w:r>
+        <w:rPr>
+          <w:rStyle w:val="SectionNumber"/>
+        </w:rPr>
+        <w:t xml:space="preserve">2.4</w:t>
+      </w:r>
+      <w:r>
+        <w:tab/>
+      </w:r>
       <w:r>
         <w:t xml:space="preserve">Community Lifecycle</w:t>
       </w:r>
-      <w:bookmarkEnd w:id="32"/>
     </w:p>
     <w:p>
       <w:pPr>
@@ -918,6 +985,7 @@
       </w:pPr>
       <w:r>
         <w:rPr>
+          <w:iCs/>
           <w:i/>
         </w:rPr>
         <w:t xml:space="preserve">Aufgabe: Community Lifecycle visualisieren (Simon)</w:t>
@@ -933,7 +1001,7 @@
       <w:r>
         <w:t xml:space="preserve"> </w:t>
       </w:r>
-      <w:hyperlink r:id="rId31">
+      <w:hyperlink r:id="rId36">
         <w:r>
           <w:rPr>
             <w:rStyle w:val="Hyperlink"/>
@@ -954,18 +1022,18 @@
           <wp:inline>
             <wp:extent cx="5334000" cy="3611853"/>
             <wp:effectExtent b="0" l="0" r="0" t="0"/>
-            <wp:docPr descr="" title="" id="1" name="Picture"/>
+            <wp:docPr descr="" title="" id="39" name="Picture"/>
             <a:graphic>
               <a:graphicData uri="http://schemas.openxmlformats.org/drawingml/2006/picture">
                 <pic:pic>
                   <pic:nvPicPr>
-                    <pic:cNvPr descr="images/image15.jpg" id="0" name="Picture"/>
+                    <pic:cNvPr descr="images/image15.jpg" id="40" name="Picture"/>
                     <pic:cNvPicPr>
                       <a:picLocks noChangeArrowheads="1" noChangeAspect="1"/>
                     </pic:cNvPicPr>
                   </pic:nvPicPr>
                   <pic:blipFill>
-                    <a:blip r:embed="rId33"/>
+                    <a:blip r:embed="rId38"/>
                     <a:stretch>
                       <a:fillRect/>
                     </a:stretch>
@@ -992,15 +1060,24 @@
         </w:drawing>
       </w:r>
     </w:p>
+    <w:bookmarkEnd w:id="41"/>
+    <w:bookmarkStart w:id="42" w:name="community-toolkit"/>
     <w:p>
       <w:pPr>
         <w:pStyle w:val="Heading2"/>
       </w:pPr>
-      <w:bookmarkStart w:id="34" w:name="community-toolkit"/>
+      <w:r>
+        <w:rPr>
+          <w:rStyle w:val="SectionNumber"/>
+        </w:rPr>
+        <w:t xml:space="preserve">2.5</w:t>
+      </w:r>
+      <w:r>
+        <w:tab/>
+      </w:r>
       <w:r>
         <w:t xml:space="preserve">Community Toolkit</w:t>
       </w:r>
-      <w:bookmarkEnd w:id="34"/>
     </w:p>
     <w:p>
       <w:pPr>
@@ -1098,15 +1175,24 @@
         <w:t xml:space="preserve">Working Out Loud (WOL)</w:t>
       </w:r>
     </w:p>
+    <w:bookmarkEnd w:id="42"/>
+    <w:bookmarkStart w:id="51" w:name="community-fallbeispiele"/>
     <w:p>
       <w:pPr>
         <w:pStyle w:val="Heading2"/>
       </w:pPr>
-      <w:bookmarkStart w:id="35" w:name="community-fallbeispiele"/>
+      <w:r>
+        <w:rPr>
+          <w:rStyle w:val="SectionNumber"/>
+        </w:rPr>
+        <w:t xml:space="preserve">2.6</w:t>
+      </w:r>
+      <w:r>
+        <w:tab/>
+      </w:r>
       <w:r>
         <w:t xml:space="preserve">Community Fallbeispiele</w:t>
       </w:r>
-      <w:bookmarkEnd w:id="35"/>
     </w:p>
     <w:p>
       <w:pPr>
@@ -1114,6 +1200,7 @@
       </w:pPr>
       <w:r>
         <w:rPr>
+          <w:iCs/>
           <w:i/>
         </w:rPr>
         <w:t xml:space="preserve">Aufgabe: Einleitungstext zur Auswahl der Communities mit Nennung von Typen ohne Anspruch auf Vollständigkeit. Klären, welche der Communities im Playbook gelistet werden dürfen, für diese Name und Kurzbeschreibung (2-3 Zeilen), wenn vorhanden Visualisierung (Foto, Screenshot) und weiterführende Informationen (wenn vorhanden). Communities, die wir ins Playbook aufnehmen, fett markieren und Ansprechpartner dazu schreiben.</w:t>
@@ -1133,6 +1220,7 @@
       </w:pPr>
       <w:r>
         <w:rPr>
+          <w:iCs/>
           <w:i/>
         </w:rPr>
         <w:t xml:space="preserve">Aufgabe: hier brauchen wir einen generellen Standard für Epics/Usecases (aus Projekt mit Telekom? Aperto?).</w:t>
@@ -1294,15 +1382,23 @@
         <w:t xml:space="preserve">Vernetzung fördern</w:t>
       </w:r>
     </w:p>
+    <w:bookmarkStart w:id="43" w:name="guide-network-continental"/>
     <w:p>
       <w:pPr>
         <w:pStyle w:val="Heading3"/>
       </w:pPr>
-      <w:bookmarkStart w:id="36" w:name="guide-network-continental"/>
+      <w:r>
+        <w:rPr>
+          <w:rStyle w:val="SectionNumber"/>
+        </w:rPr>
+        <w:t xml:space="preserve">2.6.1</w:t>
+      </w:r>
+      <w:r>
+        <w:tab/>
+      </w:r>
       <w:r>
         <w:t xml:space="preserve">GUIDE Network (Continental)</w:t>
       </w:r>
-      <w:bookmarkEnd w:id="36"/>
     </w:p>
     <w:p>
       <w:pPr>
@@ -1327,15 +1423,24 @@
         <w:t xml:space="preserve">.</w:t>
       </w:r>
     </w:p>
+    <w:bookmarkEnd w:id="43"/>
+    <w:bookmarkStart w:id="44" w:name="podcast-community-sendegate.de"/>
     <w:p>
       <w:pPr>
         <w:pStyle w:val="Heading3"/>
       </w:pPr>
-      <w:bookmarkStart w:id="37" w:name="podcast-community-sendegate.de"/>
+      <w:r>
+        <w:rPr>
+          <w:rStyle w:val="SectionNumber"/>
+        </w:rPr>
+        <w:t xml:space="preserve">2.6.2</w:t>
+      </w:r>
+      <w:r>
+        <w:tab/>
+      </w:r>
       <w:r>
         <w:t xml:space="preserve">Podcast Community (sendegate.de)</w:t>
       </w:r>
-      <w:bookmarkEnd w:id="37"/>
     </w:p>
     <w:p>
       <w:pPr>
@@ -1369,15 +1474,24 @@
         <w:t xml:space="preserve">Geschichte: … wie war die Ausgangssituation, wie wurde die Community initialisiert, welche Barrieren gab es, welche Erfolge gibt es (max. viertel Seite Text) …</w:t>
       </w:r>
     </w:p>
+    <w:bookmarkEnd w:id="44"/>
+    <w:bookmarkStart w:id="49" w:name="working-out-loud-community-bosch"/>
     <w:p>
       <w:pPr>
         <w:pStyle w:val="Heading3"/>
       </w:pPr>
-      <w:bookmarkStart w:id="38" w:name="working-out-loud-community-bosch"/>
+      <w:r>
+        <w:rPr>
+          <w:rStyle w:val="SectionNumber"/>
+        </w:rPr>
+        <w:t xml:space="preserve">2.6.3</w:t>
+      </w:r>
+      <w:r>
+        <w:tab/>
+      </w:r>
       <w:r>
         <w:t xml:space="preserve">Working Out Loud Community (Bosch)</w:t>
       </w:r>
-      <w:bookmarkEnd w:id="38"/>
     </w:p>
     <w:p>
       <w:pPr>
@@ -1388,6 +1502,7 @@
       </w:pPr>
       <w:r>
         <w:rPr>
+          <w:bCs/>
           <w:b/>
         </w:rPr>
         <w:t xml:space="preserve">Name:</w:t>
@@ -1408,6 +1523,7 @@
       </w:pPr>
       <w:r>
         <w:rPr>
+          <w:bCs/>
           <w:b/>
         </w:rPr>
         <w:t xml:space="preserve">Geschichte:</w:t>
@@ -1447,7 +1563,7 @@
       <w:r>
         <w:t xml:space="preserve"> </w:t>
       </w:r>
-      <w:hyperlink r:id="rId39">
+      <w:hyperlink r:id="rId45">
         <w:r>
           <w:rPr>
             <w:rStyle w:val="Hyperlink"/>
@@ -1487,6 +1603,7 @@
       </w:pPr>
       <w:r>
         <w:rPr>
+          <w:bCs/>
           <w:b/>
         </w:rPr>
         <w:t xml:space="preserve">Blog:</w:t>
@@ -1508,6 +1625,7 @@
       </w:pPr>
       <w:r>
         <w:rPr>
+          <w:bCs/>
           <w:b/>
         </w:rPr>
         <w:t xml:space="preserve">Forum:</w:t>
@@ -1529,6 +1647,7 @@
       </w:pPr>
       <w:r>
         <w:rPr>
+          <w:bCs/>
           <w:b/>
         </w:rPr>
         <w:t xml:space="preserve">Wiki:</w:t>
@@ -1550,6 +1669,7 @@
       </w:pPr>
       <w:r>
         <w:rPr>
+          <w:bCs/>
           <w:b/>
         </w:rPr>
         <w:t xml:space="preserve">Lesezeichen:</w:t>
@@ -1571,6 +1691,7 @@
       </w:pPr>
       <w:r>
         <w:rPr>
+          <w:bCs/>
           <w:b/>
         </w:rPr>
         <w:t xml:space="preserve">Neuigkeiten:</w:t>
@@ -1662,6 +1783,7 @@
       </w:pPr>
       <w:r>
         <w:rPr>
+          <w:bCs/>
           <w:b/>
         </w:rPr>
         <w:t xml:space="preserve">Weiterführende Informationen:</w:t>
@@ -1681,7 +1803,7 @@
       <w:r>
         <w:t xml:space="preserve"> </w:t>
       </w:r>
-      <w:hyperlink r:id="rId39">
+      <w:hyperlink r:id="rId45">
         <w:r>
           <w:rPr>
             <w:rStyle w:val="Hyperlink"/>
@@ -1698,7 +1820,7 @@
         </w:numPr>
         <w:pStyle w:val="Compact"/>
       </w:pPr>
-      <w:hyperlink r:id="rId40">
+      <w:hyperlink r:id="rId46">
         <w:r>
           <w:rPr>
             <w:rStyle w:val="Hyperlink"/>
@@ -1721,7 +1843,7 @@
       <w:r>
         <w:t xml:space="preserve"> </w:t>
       </w:r>
-      <w:hyperlink r:id="rId41">
+      <w:hyperlink r:id="rId47">
         <w:r>
           <w:rPr>
             <w:rStyle w:val="Hyperlink"/>
@@ -1744,7 +1866,7 @@
       <w:r>
         <w:t xml:space="preserve"> </w:t>
       </w:r>
-      <w:hyperlink r:id="rId42">
+      <w:hyperlink r:id="rId48">
         <w:r>
           <w:rPr>
             <w:rStyle w:val="Hyperlink"/>
@@ -1753,15 +1875,24 @@
         </w:r>
       </w:hyperlink>
     </w:p>
+    <w:bookmarkEnd w:id="49"/>
+    <w:bookmarkStart w:id="50" w:name="weitere-fallbeispiele"/>
     <w:p>
       <w:pPr>
         <w:pStyle w:val="Heading3"/>
       </w:pPr>
-      <w:bookmarkStart w:id="43" w:name="weitere-fallbeispiele"/>
+      <w:r>
+        <w:rPr>
+          <w:rStyle w:val="SectionNumber"/>
+        </w:rPr>
+        <w:t xml:space="preserve">2.6.4</w:t>
+      </w:r>
+      <w:r>
+        <w:tab/>
+      </w:r>
       <w:r>
         <w:t xml:space="preserve">Weitere Fallbeispiele</w:t>
       </w:r>
-      <w:bookmarkEnd w:id="43"/>
     </w:p>
     <w:p>
       <w:pPr>
@@ -1976,7 +2107,7 @@
         <w:pStyle w:val="Compact"/>
       </w:pPr>
       <w:r>
-        <w:t xml:space="preserve">Schaeffler - Seren, Paul (2014): Networks of Competence bei Schaeffler. Cogneon Management 2.0 Lerntag "Internes Community Management. URL: https://www.youtube.com/watch?v=ir0MGxcKk3E, abgerufen am 27.02.2015</w:t>
+        <w:t xml:space="preserve">Schaeffler - Seren, Paul (2014): Networks of Competence bei Schaeffler. Cogneon Management 2.0 Lerntag “Internes Community Management. URL: https://www.youtube.com/watch?v=ir0MGxcKk3E, abgerufen am 27.02.2015</w:t>
       </w:r>
     </w:p>
     <w:p>
@@ -2054,15 +2185,25 @@
         <w:t xml:space="preserve">. Knowtech 2011. URL: http://de.slideshare.net/dstoller/community-building-bei-der-ubs-ag-communities-ohne-management-funktionieren-nicht-9501216?qid=e06ba35d-aaca-499c-b02d-49e3c3ae0c8d&amp;v=default&amp;b=&amp;from_search=6, abgerufen am 08.06.2015.</w:t>
       </w:r>
     </w:p>
+    <w:bookmarkEnd w:id="50"/>
+    <w:bookmarkEnd w:id="51"/>
+    <w:bookmarkStart w:id="79" w:name="weiterführende-informationen"/>
     <w:p>
       <w:pPr>
         <w:pStyle w:val="Heading2"/>
       </w:pPr>
-      <w:bookmarkStart w:id="44" w:name="weiterführende-informationen"/>
+      <w:r>
+        <w:rPr>
+          <w:rStyle w:val="SectionNumber"/>
+        </w:rPr>
+        <w:t xml:space="preserve">2.7</w:t>
+      </w:r>
+      <w:r>
+        <w:tab/>
+      </w:r>
       <w:r>
         <w:t xml:space="preserve">Weiterführende Informationen</w:t>
       </w:r>
-      <w:bookmarkEnd w:id="44"/>
     </w:p>
     <w:p>
       <w:pPr>
@@ -2070,6 +2211,7 @@
       </w:pPr>
       <w:r>
         <w:rPr>
+          <w:bCs/>
           <w:b/>
         </w:rPr>
         <w:t xml:space="preserve">Bücher:</w:t>
@@ -2333,6 +2475,7 @@
       </w:pPr>
       <w:r>
         <w:rPr>
+          <w:bCs/>
           <w:b/>
         </w:rPr>
         <w:t xml:space="preserve">Paper/Studien:</w:t>
@@ -2364,7 +2507,7 @@
       <w:r>
         <w:t xml:space="preserve"> </w:t>
       </w:r>
-      <w:hyperlink r:id="rId45">
+      <w:hyperlink r:id="rId52">
         <w:r>
           <w:rPr>
             <w:rStyle w:val="Hyperlink"/>
@@ -2390,7 +2533,7 @@
       <w:r>
         <w:t xml:space="preserve"> </w:t>
       </w:r>
-      <w:hyperlink r:id="rId26">
+      <w:hyperlink r:id="rId29">
         <w:r>
           <w:rPr>
             <w:rStyle w:val="Hyperlink"/>
@@ -2416,7 +2559,7 @@
       <w:r>
         <w:t xml:space="preserve"> </w:t>
       </w:r>
-      <w:hyperlink r:id="rId46">
+      <w:hyperlink r:id="rId53">
         <w:r>
           <w:rPr>
             <w:rStyle w:val="Hyperlink"/>
@@ -2442,7 +2585,7 @@
       <w:r>
         <w:t xml:space="preserve"> </w:t>
       </w:r>
-      <w:hyperlink r:id="rId47">
+      <w:hyperlink r:id="rId54">
         <w:r>
           <w:rPr>
             <w:rStyle w:val="Hyperlink"/>
@@ -2468,7 +2611,7 @@
       <w:r>
         <w:t xml:space="preserve"> </w:t>
       </w:r>
-      <w:hyperlink r:id="rId48">
+      <w:hyperlink r:id="rId55">
         <w:r>
           <w:rPr>
             <w:rStyle w:val="Hyperlink"/>
@@ -2494,7 +2637,7 @@
       <w:r>
         <w:t xml:space="preserve"> </w:t>
       </w:r>
-      <w:hyperlink r:id="rId49">
+      <w:hyperlink r:id="rId56">
         <w:r>
           <w:rPr>
             <w:rStyle w:val="Hyperlink"/>
@@ -2520,7 +2663,7 @@
       <w:r>
         <w:t xml:space="preserve"> </w:t>
       </w:r>
-      <w:hyperlink r:id="rId50">
+      <w:hyperlink r:id="rId57">
         <w:r>
           <w:rPr>
             <w:rStyle w:val="Hyperlink"/>
@@ -2546,7 +2689,7 @@
       <w:r>
         <w:t xml:space="preserve"> </w:t>
       </w:r>
-      <w:hyperlink r:id="rId51">
+      <w:hyperlink r:id="rId58">
         <w:r>
           <w:rPr>
             <w:rStyle w:val="Hyperlink"/>
@@ -2572,7 +2715,7 @@
       <w:r>
         <w:t xml:space="preserve"> </w:t>
       </w:r>
-      <w:hyperlink r:id="rId52">
+      <w:hyperlink r:id="rId59">
         <w:r>
           <w:rPr>
             <w:rStyle w:val="Hyperlink"/>
@@ -2598,7 +2741,7 @@
       <w:r>
         <w:t xml:space="preserve"> </w:t>
       </w:r>
-      <w:hyperlink r:id="rId53">
+      <w:hyperlink r:id="rId60">
         <w:r>
           <w:rPr>
             <w:rStyle w:val="Hyperlink"/>
@@ -2624,7 +2767,7 @@
       <w:r>
         <w:t xml:space="preserve"> </w:t>
       </w:r>
-      <w:hyperlink r:id="rId54">
+      <w:hyperlink r:id="rId61">
         <w:r>
           <w:rPr>
             <w:rStyle w:val="Hyperlink"/>
@@ -2650,7 +2793,7 @@
       <w:r>
         <w:t xml:space="preserve"> </w:t>
       </w:r>
-      <w:hyperlink r:id="rId55">
+      <w:hyperlink r:id="rId62">
         <w:r>
           <w:rPr>
             <w:rStyle w:val="Hyperlink"/>
@@ -2676,7 +2819,7 @@
       <w:r>
         <w:t xml:space="preserve"> </w:t>
       </w:r>
-      <w:hyperlink r:id="rId56">
+      <w:hyperlink r:id="rId63">
         <w:r>
           <w:rPr>
             <w:rStyle w:val="Hyperlink"/>
@@ -2702,7 +2845,7 @@
       <w:r>
         <w:t xml:space="preserve"> </w:t>
       </w:r>
-      <w:hyperlink r:id="rId57">
+      <w:hyperlink r:id="rId64">
         <w:r>
           <w:rPr>
             <w:rStyle w:val="Hyperlink"/>
@@ -2728,7 +2871,7 @@
       <w:r>
         <w:t xml:space="preserve"> </w:t>
       </w:r>
-      <w:hyperlink r:id="rId58">
+      <w:hyperlink r:id="rId65">
         <w:r>
           <w:rPr>
             <w:rStyle w:val="Hyperlink"/>
@@ -2754,7 +2897,7 @@
       <w:r>
         <w:t xml:space="preserve"> </w:t>
       </w:r>
-      <w:hyperlink r:id="rId59">
+      <w:hyperlink r:id="rId66">
         <w:r>
           <w:rPr>
             <w:rStyle w:val="Hyperlink"/>
@@ -2787,24 +2930,7 @@
         <w:pStyle w:val="Compact"/>
       </w:pPr>
       <w:r>
-        <w:t xml:space="preserve">Lok, Corie (2012):</w:t>
-      </w:r>
-      <w:r>
-        <w:t xml:space="preserve"> </w:t>
-      </w:r>
-      <w:hyperlink r:id="rId60">
-        <w:r>
-          <w:rPr>
-            <w:rStyle w:val="Hyperlink"/>
-          </w:rPr>
-          <w:t xml:space="preserve">Career development: What*s your type?</w:t>
-        </w:r>
-      </w:hyperlink>
-      <w:r>
-        <w:t xml:space="preserve"> </w:t>
-      </w:r>
-      <w:r>
-        <w:t xml:space="preserve">Nature 488, 545-547.</w:t>
+        <w:t xml:space="preserve">Lok, Corie (2012): [Career development: What*s your type?](http://www.nature.com/naturejobs/science/articles/10.1038/nj7412-545a) Nature 488, 545-547.</w:t>
       </w:r>
     </w:p>
     <w:p>
@@ -2821,7 +2947,7 @@
       <w:r>
         <w:t xml:space="preserve"> </w:t>
       </w:r>
-      <w:hyperlink r:id="rId61">
+      <w:hyperlink r:id="rId67">
         <w:r>
           <w:rPr>
             <w:rStyle w:val="Hyperlink"/>
@@ -2847,7 +2973,7 @@
       <w:r>
         <w:t xml:space="preserve"> </w:t>
       </w:r>
-      <w:hyperlink r:id="rId62">
+      <w:hyperlink r:id="rId68">
         <w:r>
           <w:rPr>
             <w:rStyle w:val="Hyperlink"/>
@@ -2873,7 +2999,7 @@
       <w:r>
         <w:t xml:space="preserve"> </w:t>
       </w:r>
-      <w:hyperlink r:id="rId63">
+      <w:hyperlink r:id="rId69">
         <w:r>
           <w:rPr>
             <w:rStyle w:val="Hyperlink"/>
@@ -2899,7 +3025,7 @@
       <w:r>
         <w:t xml:space="preserve"> </w:t>
       </w:r>
-      <w:hyperlink r:id="rId64">
+      <w:hyperlink r:id="rId70">
         <w:r>
           <w:rPr>
             <w:rStyle w:val="Hyperlink"/>
@@ -2937,7 +3063,7 @@
       <w:r>
         <w:t xml:space="preserve"> </w:t>
       </w:r>
-      <w:hyperlink r:id="rId65">
+      <w:hyperlink r:id="rId71">
         <w:r>
           <w:rPr>
             <w:rStyle w:val="Hyperlink"/>
@@ -2963,7 +3089,7 @@
       <w:r>
         <w:t xml:space="preserve"> </w:t>
       </w:r>
-      <w:hyperlink r:id="rId66">
+      <w:hyperlink r:id="rId72">
         <w:r>
           <w:rPr>
             <w:rStyle w:val="Hyperlink"/>
@@ -2989,7 +3115,7 @@
       <w:r>
         <w:t xml:space="preserve"> </w:t>
       </w:r>
-      <w:hyperlink r:id="rId67">
+      <w:hyperlink r:id="rId73">
         <w:r>
           <w:rPr>
             <w:rStyle w:val="Hyperlink"/>
@@ -3015,7 +3141,7 @@
       <w:r>
         <w:t xml:space="preserve"> </w:t>
       </w:r>
-      <w:hyperlink r:id="rId68">
+      <w:hyperlink r:id="rId74">
         <w:r>
           <w:rPr>
             <w:rStyle w:val="Hyperlink"/>
@@ -3038,7 +3164,7 @@
       <w:r>
         <w:t xml:space="preserve"> </w:t>
       </w:r>
-      <w:hyperlink r:id="rId69">
+      <w:hyperlink r:id="rId75">
         <w:r>
           <w:rPr>
             <w:rStyle w:val="Hyperlink"/>
@@ -3064,7 +3190,7 @@
       <w:r>
         <w:t xml:space="preserve"> </w:t>
       </w:r>
-      <w:hyperlink r:id="rId70">
+      <w:hyperlink r:id="rId76">
         <w:r>
           <w:rPr>
             <w:rStyle w:val="Hyperlink"/>
@@ -3090,7 +3216,7 @@
       <w:r>
         <w:t xml:space="preserve"> </w:t>
       </w:r>
-      <w:hyperlink r:id="rId71">
+      <w:hyperlink r:id="rId77">
         <w:r>
           <w:rPr>
             <w:rStyle w:val="Hyperlink"/>
@@ -3116,7 +3242,7 @@
       <w:r>
         <w:t xml:space="preserve"> </w:t>
       </w:r>
-      <w:hyperlink r:id="rId72">
+      <w:hyperlink r:id="rId78">
         <w:r>
           <w:rPr>
             <w:rStyle w:val="Hyperlink"/>
@@ -3128,35 +3254,61 @@
         <w:t xml:space="preserve">. Harvard Business Review. January Issue.</w:t>
       </w:r>
     </w:p>
+    <w:bookmarkEnd w:id="79"/>
+    <w:bookmarkEnd w:id="80"/>
+    <w:bookmarkStart w:id="100" w:name="lernpfad"/>
     <w:p>
       <w:pPr>
         <w:pStyle w:val="Heading1"/>
       </w:pPr>
-      <w:bookmarkStart w:id="73" w:name="lernpfad"/>
+      <w:r>
+        <w:rPr>
+          <w:rStyle w:val="SectionNumber"/>
+        </w:rPr>
+        <w:t xml:space="preserve">3</w:t>
+      </w:r>
+      <w:r>
+        <w:tab/>
+      </w:r>
       <w:r>
         <w:t xml:space="preserve">Lernpfad</w:t>
       </w:r>
-      <w:bookmarkEnd w:id="73"/>
-    </w:p>
+    </w:p>
+    <w:bookmarkStart w:id="89" w:name="community-planen-und-starten"/>
     <w:p>
       <w:pPr>
         <w:pStyle w:val="Heading2"/>
       </w:pPr>
-      <w:bookmarkStart w:id="74" w:name="community-planen-und-starten"/>
+      <w:r>
+        <w:rPr>
+          <w:rStyle w:val="SectionNumber"/>
+        </w:rPr>
+        <w:t xml:space="preserve">3.1</w:t>
+      </w:r>
+      <w:r>
+        <w:tab/>
+      </w:r>
       <w:r>
         <w:t xml:space="preserve">Community planen und starten</w:t>
       </w:r>
-      <w:bookmarkEnd w:id="74"/>
-    </w:p>
+    </w:p>
+    <w:bookmarkStart w:id="82" w:name="ziele-zielgruppen-und-nutzen-definieren"/>
     <w:p>
       <w:pPr>
         <w:pStyle w:val="Heading3"/>
       </w:pPr>
-      <w:bookmarkStart w:id="75" w:name="ziele-zielgruppen-und-nutzen-definieren"/>
+      <w:r>
+        <w:rPr>
+          <w:rStyle w:val="SectionNumber"/>
+        </w:rPr>
+        <w:t xml:space="preserve">3.1.1</w:t>
+      </w:r>
+      <w:r>
+        <w:tab/>
+      </w:r>
       <w:r>
         <w:t xml:space="preserve">Ziele, Zielgruppen und Nutzen definieren</w:t>
       </w:r>
-      <w:bookmarkEnd w:id="75"/>
     </w:p>
     <w:p>
       <w:pPr>
@@ -3327,7 +3479,7 @@
       <w:r>
         <w:t xml:space="preserve"> </w:t>
       </w:r>
-      <w:hyperlink r:id="rId76">
+      <w:hyperlink r:id="rId81">
         <w:r>
           <w:rPr>
             <w:rStyle w:val="Hyperlink"/>
@@ -3540,15 +3692,24 @@
         <w:t xml:space="preserve">* Geschwindigkeit</w:t>
       </w:r>
     </w:p>
+    <w:bookmarkEnd w:id="82"/>
+    <w:bookmarkStart w:id="86" w:name="die-community-skizzieren"/>
     <w:p>
       <w:pPr>
         <w:pStyle w:val="Heading3"/>
       </w:pPr>
-      <w:bookmarkStart w:id="77" w:name="die-community-skizzieren"/>
+      <w:r>
+        <w:rPr>
+          <w:rStyle w:val="SectionNumber"/>
+        </w:rPr>
+        <w:t xml:space="preserve">3.1.2</w:t>
+      </w:r>
+      <w:r>
+        <w:tab/>
+      </w:r>
       <w:r>
         <w:t xml:space="preserve">Die Community skizzieren</w:t>
       </w:r>
-      <w:bookmarkEnd w:id="77"/>
     </w:p>
     <w:p>
       <w:pPr>
@@ -3564,6 +3725,7 @@
       </w:pPr>
       <w:r>
         <w:rPr>
+          <w:iCs/>
           <w:i/>
         </w:rPr>
         <w:t xml:space="preserve">Aufgabe: Motivationen/Nutzen mit Wenger’s Quick Startup Guide abgleichen.</w:t>
@@ -3575,6 +3737,7 @@
       </w:pPr>
       <w:r>
         <w:rPr>
+          <w:bCs/>
           <w:b/>
         </w:rPr>
         <w:t xml:space="preserve">Intrinsisch motiviert:</w:t>
@@ -3634,6 +3797,7 @@
       </w:pPr>
       <w:r>
         <w:rPr>
+          <w:bCs/>
           <w:b/>
         </w:rPr>
         <w:t xml:space="preserve">Extrinsisch motiviert:</w:t>
@@ -3657,6 +3821,7 @@
       </w:pPr>
       <w:r>
         <w:rPr>
+          <w:bCs/>
           <w:b/>
         </w:rPr>
         <w:t xml:space="preserve">Voraussetzungen:</w:t>
@@ -3728,6 +3893,7 @@
       </w:pPr>
       <w:r>
         <w:rPr>
+          <w:bCs/>
           <w:b/>
         </w:rPr>
         <w:t xml:space="preserve">Einordnung der Community - Sicherstellung des Alleinstellungsmerkmals:</w:t>
@@ -3739,6 +3905,7 @@
       </w:pPr>
       <w:r>
         <w:rPr>
+          <w:iCs/>
           <w:i/>
         </w:rPr>
         <w:t xml:space="preserve">Aufgabe: Abgleich mit Community Canvas.</w:t>
@@ -3859,6 +4026,7 @@
       </w:r>
       <w:r>
         <w:rPr>
+          <w:iCs/>
           <w:i/>
         </w:rPr>
         <w:t xml:space="preserve">Aufgabe: Frage ausformulieren</w:t>
@@ -4132,18 +4300,18 @@
           <wp:inline>
             <wp:extent cx="5334000" cy="3565508"/>
             <wp:effectExtent b="0" l="0" r="0" t="0"/>
-            <wp:docPr descr="" title="" id="1" name="Picture"/>
+            <wp:docPr descr="" title="" id="84" name="Picture"/>
             <a:graphic>
               <a:graphicData uri="http://schemas.openxmlformats.org/drawingml/2006/picture">
                 <pic:pic>
                   <pic:nvPicPr>
-                    <pic:cNvPr descr="images/image18.png" id="0" name="Picture"/>
+                    <pic:cNvPr descr="images/image18.png" id="85" name="Picture"/>
                     <pic:cNvPicPr>
                       <a:picLocks noChangeArrowheads="1" noChangeAspect="1"/>
                     </pic:cNvPicPr>
                   </pic:nvPicPr>
                   <pic:blipFill>
-                    <a:blip r:embed="rId78"/>
+                    <a:blip r:embed="rId83"/>
                     <a:stretch>
                       <a:fillRect/>
                     </a:stretch>
@@ -4170,15 +4338,24 @@
         </w:drawing>
       </w:r>
     </w:p>
+    <w:bookmarkEnd w:id="86"/>
+    <w:bookmarkStart w:id="88" w:name="als-team-starten"/>
     <w:p>
       <w:pPr>
         <w:pStyle w:val="Heading3"/>
       </w:pPr>
-      <w:bookmarkStart w:id="79" w:name="als-team-starten"/>
+      <w:r>
+        <w:rPr>
+          <w:rStyle w:val="SectionNumber"/>
+        </w:rPr>
+        <w:t xml:space="preserve">3.1.3</w:t>
+      </w:r>
+      <w:r>
+        <w:tab/>
+      </w:r>
       <w:r>
         <w:t xml:space="preserve">Als Team starten</w:t>
       </w:r>
-      <w:bookmarkEnd w:id="79"/>
     </w:p>
     <w:p>
       <w:pPr>
@@ -4216,7 +4393,7 @@
       <w:r>
         <w:t xml:space="preserve"> </w:t>
       </w:r>
-      <w:hyperlink r:id="rId80">
+      <w:hyperlink r:id="rId87">
         <w:r>
           <w:rPr>
             <w:rStyle w:val="Hyperlink"/>
@@ -4236,25 +4413,43 @@
         <w:t xml:space="preserve">Je nach Art und Größe der Community kann es sinnvoll sein ein physisch Kick-Off mit den ersten Mitstreitern, Mitgliedern und/oder Interessenten durchzuführen. Dabei sollte man das Community Konzept vorstellen und ggf. überarbeiten sowie die virtuelle Infrastruktur und deren Möglichkeiten erklären und aufzeigen. Schließlich sollte man klare Rollen und Verantwortlichkeiten für die Erledigung von Aufgaben im Betrieb einer Community definieren. Hier kann es sinnvoll einzelne Aufgaben oder ganze Aufgabenpakete zu delegieren (z.B. an die ersten Mitstreiter).</w:t>
       </w:r>
     </w:p>
+    <w:bookmarkEnd w:id="88"/>
+    <w:bookmarkEnd w:id="89"/>
+    <w:bookmarkStart w:id="98" w:name="community-aktivieren-und-führen"/>
     <w:p>
       <w:pPr>
         <w:pStyle w:val="Heading2"/>
       </w:pPr>
-      <w:bookmarkStart w:id="81" w:name="community-aktivieren-und-führen"/>
+      <w:r>
+        <w:rPr>
+          <w:rStyle w:val="SectionNumber"/>
+        </w:rPr>
+        <w:t xml:space="preserve">3.2</w:t>
+      </w:r>
+      <w:r>
+        <w:tab/>
+      </w:r>
       <w:r>
         <w:t xml:space="preserve">Community aktivieren und führen</w:t>
       </w:r>
-      <w:bookmarkEnd w:id="81"/>
-    </w:p>
+    </w:p>
+    <w:bookmarkStart w:id="90" w:name="X8a060f580a6c3d08d7a8869d2977ab691507bf8"/>
     <w:p>
       <w:pPr>
         <w:pStyle w:val="Heading3"/>
       </w:pPr>
-      <w:bookmarkStart w:id="82" w:name="X8a060f580a6c3d08d7a8869d2977ab691507bf8"/>
+      <w:r>
+        <w:rPr>
+          <w:rStyle w:val="SectionNumber"/>
+        </w:rPr>
+        <w:t xml:space="preserve">3.2.1</w:t>
+      </w:r>
+      <w:r>
+        <w:tab/>
+      </w:r>
       <w:r>
         <w:t xml:space="preserve">Beispiele für konkrete Aktivitäten und Formate</w:t>
       </w:r>
-      <w:bookmarkEnd w:id="82"/>
     </w:p>
     <w:p>
       <w:pPr>
@@ -4265,6 +4460,7 @@
       </w:pPr>
       <w:r>
         <w:rPr>
+          <w:bCs/>
           <w:b/>
         </w:rPr>
         <w:t xml:space="preserve">Neuigkeiten verfolgen</w:t>
@@ -4315,6 +4511,7 @@
       </w:pPr>
       <w:r>
         <w:rPr>
+          <w:bCs/>
           <w:b/>
         </w:rPr>
         <w:t xml:space="preserve">Gastgeber sein</w:t>
@@ -4335,30 +4532,35 @@
       </w:pPr>
       <w:r>
         <w:rPr>
+          <w:bCs/>
           <w:b/>
         </w:rPr>
         <w:t xml:space="preserve">Diskussionen</w:t>
       </w:r>
       <w:r>
         <w:rPr>
+          <w:bCs/>
           <w:b/>
         </w:rPr>
         <w:t xml:space="preserve"> </w:t>
       </w:r>
       <w:r>
         <w:rPr>
+          <w:bCs/>
           <w:b/>
         </w:rPr>
         <w:t xml:space="preserve">“</w:t>
       </w:r>
       <w:r>
         <w:rPr>
+          <w:bCs/>
           <w:b/>
         </w:rPr>
         <w:t xml:space="preserve">begleiten</w:t>
       </w:r>
       <w:r>
         <w:rPr>
+          <w:bCs/>
           <w:b/>
         </w:rPr>
         <w:t xml:space="preserve">”</w:t>
@@ -4379,6 +4581,7 @@
       </w:pPr>
       <w:r>
         <w:rPr>
+          <w:bCs/>
           <w:b/>
         </w:rPr>
         <w:t xml:space="preserve">Rituale</w:t>
@@ -4549,6 +4752,7 @@
       </w:pPr>
       <w:r>
         <w:rPr>
+          <w:bCs/>
           <w:b/>
         </w:rPr>
         <w:t xml:space="preserve">Das Rad nicht neu erfinden:</w:t>
@@ -4679,6 +4883,7 @@
       </w:pPr>
       <w:r>
         <w:rPr>
+          <w:bCs/>
           <w:b/>
         </w:rPr>
         <w:t xml:space="preserve">Begrüßung von neuen Mitgliedern</w:t>
@@ -4693,7 +4898,7 @@
         <w:pStyle w:val="Compact"/>
       </w:pPr>
       <w:r>
-        <w:t xml:space="preserve">Regelmäßig neue Mitglieder (ideal persönlich/einzeln) abholen = Begrüßung! Entweder direkt in der Community (z.B. über Status Updates) oder an dessen persönlichem Profil (manchen ist es in der Community too much). Beispieltext: "Hallo xyz, schön dass Du zu uns gefunden hast, herzlich willkommen in unserem Netzwerk und unserer Community. Damit Du Dich schnell bei uns zurecht findest, haben wir hier eine “Welcome Page*” (mit Link!) eingerichtet. Falls Du Fragen hast, bitte melde Dich gerne direkt bei mir oder bei uns in unserem Forum. Viel Spass, wir freuen uns auf den Austausch mit Dir, Deine xyz"</w:t>
+        <w:t xml:space="preserve">Regelmäßig neue Mitglieder (ideal persönlich/einzeln) abholen = Begrüßung! Entweder direkt in der Community (z.B. über Status Updates) oder an dessen persönlichem Profil (manchen ist es in der Community too much). Beispieltext: “Hallo xyz, schön dass Du zu uns gefunden hast, herzlich willkommen in unserem Netzwerk und unserer Community. Damit Du Dich schnell bei uns zurecht findest, haben wir hier eine “Welcome Page*” (mit Link!) eingerichtet. Falls Du Fragen hast, bitte melde Dich gerne direkt bei mir oder bei uns in unserem Forum. Viel Spass, wir freuen uns auf den Austausch mit Dir, Deine xyz”</w:t>
       </w:r>
     </w:p>
     <w:p>
@@ -4717,6 +4922,7 @@
       </w:pPr>
       <w:r>
         <w:rPr>
+          <w:bCs/>
           <w:b/>
         </w:rPr>
         <w:t xml:space="preserve">Vertreterregelung als Chance:</w:t>
@@ -4759,6 +4965,7 @@
       </w:r>
       <w:r>
         <w:rPr>
+          <w:iCs/>
           <w:i/>
         </w:rPr>
         <w:t xml:space="preserve">Augabe: Bild einfügen</w:t>
@@ -4896,6 +5103,7 @@
       </w:pPr>
       <w:r>
         <w:rPr>
+          <w:bCs/>
           <w:b/>
         </w:rPr>
         <w:t xml:space="preserve">Spotlight on Interview:</w:t>
@@ -4916,6 +5124,7 @@
       </w:pPr>
       <w:r>
         <w:rPr>
+          <w:bCs/>
           <w:b/>
         </w:rPr>
         <w:t xml:space="preserve">Medienübergreifend platzieren:</w:t>
@@ -4936,30 +5145,35 @@
       </w:pPr>
       <w:r>
         <w:rPr>
+          <w:bCs/>
           <w:b/>
         </w:rPr>
         <w:t xml:space="preserve">“</w:t>
       </w:r>
       <w:r>
         <w:rPr>
+          <w:bCs/>
           <w:b/>
         </w:rPr>
         <w:t xml:space="preserve">Animierende</w:t>
       </w:r>
       <w:r>
         <w:rPr>
+          <w:bCs/>
           <w:b/>
         </w:rPr>
         <w:t xml:space="preserve">”</w:t>
       </w:r>
       <w:r>
         <w:rPr>
+          <w:bCs/>
           <w:b/>
         </w:rPr>
         <w:t xml:space="preserve"> </w:t>
       </w:r>
       <w:r>
         <w:rPr>
+          <w:bCs/>
           <w:b/>
         </w:rPr>
         <w:t xml:space="preserve">Beiträge schreiben (mit Aufforderung, kontroversem Statement oder Frage):</w:t>
@@ -5070,6 +5284,7 @@
       </w:pPr>
       <w:r>
         <w:rPr>
+          <w:bCs/>
           <w:b/>
         </w:rPr>
         <w:t xml:space="preserve">Kommunikationskonzept / Redaktionsplan:</w:t>
@@ -5120,6 +5335,7 @@
       </w:pPr>
       <w:r>
         <w:rPr>
+          <w:bCs/>
           <w:b/>
         </w:rPr>
         <w:t xml:space="preserve">”Huch, was passiert hier?”:</w:t>
@@ -5158,6 +5374,7 @@
       </w:pPr>
       <w:r>
         <w:rPr>
+          <w:bCs/>
           <w:b/>
         </w:rPr>
         <w:t xml:space="preserve">Fragen - Fragen - Fragen über Fragen:</w:t>
@@ -5259,6 +5476,7 @@
       </w:pPr>
       <w:r>
         <w:rPr>
+          <w:bCs/>
           <w:b/>
         </w:rPr>
         <w:t xml:space="preserve">Klare Aufforderung welche Reaktion gewünscht ist (Call to Action):</w:t>
@@ -5279,6 +5497,7 @@
       </w:pPr>
       <w:r>
         <w:rPr>
+          <w:bCs/>
           <w:b/>
         </w:rPr>
         <w:t xml:space="preserve">Gastbeiträge aus anderen Communities:</w:t>
@@ -5299,6 +5518,7 @@
       </w:pPr>
       <w:r>
         <w:rPr>
+          <w:bCs/>
           <w:b/>
         </w:rPr>
         <w:t xml:space="preserve">Meinungsbilder - transparente Abstimmung:</w:t>
@@ -5337,6 +5557,7 @@
       </w:pPr>
       <w:r>
         <w:rPr>
+          <w:bCs/>
           <w:b/>
         </w:rPr>
         <w:t xml:space="preserve">Expert Talks:</w:t>
@@ -5357,6 +5578,7 @@
       </w:pPr>
       <w:r>
         <w:rPr>
+          <w:bCs/>
           <w:b/>
         </w:rPr>
         <w:t xml:space="preserve">Statistiken zeigen:</w:t>
@@ -5368,15 +5590,24 @@
         <w:t xml:space="preserve">Oft ist Mitgliedern nicht bewußt, wie groß die Reichweite oder der Erfolg Ihrer Arbeit ist - durch zeigen der Zugriffszahlen, KPIs rechtfertigt sich der Aufwand leichter Anschauliche Diagramme im Blog, Steigerungsraten oder Zugriffszahlen, Zahl der Neuzugänge, eventuell (wo erlaubt/vorhanden) Aktivitätenindex</w:t>
       </w:r>
     </w:p>
+    <w:bookmarkEnd w:id="90"/>
+    <w:bookmarkStart w:id="91" w:name="X7c3c3a7cc464e44d8374a70b5d8bfa72b2240d3"/>
     <w:p>
       <w:pPr>
         <w:pStyle w:val="Heading3"/>
       </w:pPr>
-      <w:bookmarkStart w:id="83" w:name="X7c3c3a7cc464e44d8374a70b5d8bfa72b2240d3"/>
+      <w:r>
+        <w:rPr>
+          <w:rStyle w:val="SectionNumber"/>
+        </w:rPr>
+        <w:t xml:space="preserve">3.2.2</w:t>
+      </w:r>
+      <w:r>
+        <w:tab/>
+      </w:r>
       <w:r>
         <w:t xml:space="preserve">Mitglieder akquirieren,unterstützen und moderieren</w:t>
       </w:r>
-      <w:bookmarkEnd w:id="83"/>
     </w:p>
     <w:p>
       <w:pPr>
@@ -5498,15 +5729,24 @@
         <w:t xml:space="preserve">Button kann mit einer anderen Funktion versehen werden, er kann z.B. als Lesebestätigung dienen oder als Zustimmung</w:t>
       </w:r>
     </w:p>
+    <w:bookmarkEnd w:id="91"/>
+    <w:bookmarkStart w:id="92" w:name="X6c17185d8e67c42f7f45821dd6b0e4238c7cba5"/>
     <w:p>
       <w:pPr>
         <w:pStyle w:val="Heading3"/>
       </w:pPr>
-      <w:bookmarkStart w:id="84" w:name="X6c17185d8e67c42f7f45821dd6b0e4238c7cba5"/>
+      <w:r>
+        <w:rPr>
+          <w:rStyle w:val="SectionNumber"/>
+        </w:rPr>
+        <w:t xml:space="preserve">3.2.3</w:t>
+      </w:r>
+      <w:r>
+        <w:tab/>
+      </w:r>
       <w:r>
         <w:t xml:space="preserve">Inhalte erstellen und Interaktionen anregen (Regel-Kommunikation etablieren)</w:t>
       </w:r>
-      <w:bookmarkEnd w:id="84"/>
     </w:p>
     <w:p>
       <w:pPr>
@@ -5588,15 +5828,24 @@
         <w:t xml:space="preserve">Moderne Corporate Social Networks ermöglichen die Sammlung, Bewertung und Erstellung von Rangfolgen eingebrachter Ideen. die Anwendungsgebiete sind vielfältig – z.B. Verbesserungsvorschläge, Vorschläge für weiteres Vorgehen, Vorschläge für Weihnachtsfeier-Location, Workshop Themen etc.</w:t>
       </w:r>
     </w:p>
+    <w:bookmarkEnd w:id="92"/>
+    <w:bookmarkStart w:id="93" w:name="community-events-durchführen"/>
     <w:p>
       <w:pPr>
         <w:pStyle w:val="Heading3"/>
       </w:pPr>
-      <w:bookmarkStart w:id="85" w:name="community-events-durchführen"/>
+      <w:r>
+        <w:rPr>
+          <w:rStyle w:val="SectionNumber"/>
+        </w:rPr>
+        <w:t xml:space="preserve">3.2.4</w:t>
+      </w:r>
+      <w:r>
+        <w:tab/>
+      </w:r>
       <w:r>
         <w:t xml:space="preserve">Community Events durchführen</w:t>
       </w:r>
-      <w:bookmarkEnd w:id="85"/>
     </w:p>
     <w:p>
       <w:pPr>
@@ -5686,15 +5935,24 @@
         <w:t xml:space="preserve">World Cafe</w:t>
       </w:r>
     </w:p>
+    <w:bookmarkEnd w:id="93"/>
+    <w:bookmarkStart w:id="94" w:name="community-bekannt-machen"/>
     <w:p>
       <w:pPr>
         <w:pStyle w:val="Heading3"/>
       </w:pPr>
-      <w:bookmarkStart w:id="86" w:name="community-bekannt-machen"/>
+      <w:r>
+        <w:rPr>
+          <w:rStyle w:val="SectionNumber"/>
+        </w:rPr>
+        <w:t xml:space="preserve">3.2.5</w:t>
+      </w:r>
+      <w:r>
+        <w:tab/>
+      </w:r>
       <w:r>
         <w:t xml:space="preserve">Community bekannt machen</w:t>
       </w:r>
-      <w:bookmarkEnd w:id="86"/>
     </w:p>
     <w:p>
       <w:pPr>
@@ -5753,15 +6011,24 @@
         <w:t xml:space="preserve">- interne Signatur), Same Tribe - “Zusammengehörigkeitsgefühl aufbauen, erzeugen, - ideal nach Außen sichtbar, offener Stammtisch, Selbstmarketing (Kanäle: Mitarbeiterzeitschrift, Intranet, T-Shirt (je nach Größe der Community) Vernetzen mit ähnlichen Communities, Menschen)</w:t>
       </w:r>
     </w:p>
+    <w:bookmarkEnd w:id="94"/>
+    <w:bookmarkStart w:id="95" w:name="spezifische-regeln-der-community"/>
     <w:p>
       <w:pPr>
         <w:pStyle w:val="Heading3"/>
       </w:pPr>
-      <w:bookmarkStart w:id="87" w:name="spezifische-regeln-der-community"/>
+      <w:r>
+        <w:rPr>
+          <w:rStyle w:val="SectionNumber"/>
+        </w:rPr>
+        <w:t xml:space="preserve">3.2.6</w:t>
+      </w:r>
+      <w:r>
+        <w:tab/>
+      </w:r>
       <w:r>
         <w:t xml:space="preserve">Spezifische Regeln der Community</w:t>
       </w:r>
-      <w:bookmarkEnd w:id="87"/>
     </w:p>
     <w:p>
       <w:pPr>
@@ -5933,15 +6200,24 @@
         <w:t xml:space="preserve">Internationalität - Kultur-spezifische ausprägungen - Verhalten (Was ist Zustimmung? wie läuft ein Einigungsprozess ab?)</w:t>
       </w:r>
     </w:p>
+    <w:bookmarkEnd w:id="95"/>
+    <w:bookmarkStart w:id="97" w:name="der-verhaltenskodex-der-community"/>
     <w:p>
       <w:pPr>
         <w:pStyle w:val="Heading3"/>
       </w:pPr>
-      <w:bookmarkStart w:id="88" w:name="der-verhaltenskodex-der-community"/>
+      <w:r>
+        <w:rPr>
+          <w:rStyle w:val="SectionNumber"/>
+        </w:rPr>
+        <w:t xml:space="preserve">3.2.7</w:t>
+      </w:r>
+      <w:r>
+        <w:tab/>
+      </w:r>
       <w:r>
         <w:t xml:space="preserve">Der Verhaltenskodex der Community</w:t>
       </w:r>
-      <w:bookmarkEnd w:id="88"/>
     </w:p>
     <w:p>
       <w:pPr>
@@ -5969,7 +6245,7 @@
       <w:r>
         <w:t xml:space="preserve"> </w:t>
       </w:r>
-      <w:hyperlink r:id="rId89">
+      <w:hyperlink r:id="rId96">
         <w:r>
           <w:rPr>
             <w:rStyle w:val="Hyperlink"/>
@@ -6230,15 +6506,25 @@
         <w:t xml:space="preserve">”</w:t>
       </w:r>
     </w:p>
+    <w:bookmarkEnd w:id="97"/>
+    <w:bookmarkEnd w:id="98"/>
+    <w:bookmarkStart w:id="99" w:name="community-transformieren-oder-schließen"/>
     <w:p>
       <w:pPr>
         <w:pStyle w:val="Heading2"/>
       </w:pPr>
-      <w:bookmarkStart w:id="90" w:name="community-transformieren-oder-schließen"/>
+      <w:r>
+        <w:rPr>
+          <w:rStyle w:val="SectionNumber"/>
+        </w:rPr>
+        <w:t xml:space="preserve">3.3</w:t>
+      </w:r>
+      <w:r>
+        <w:tab/>
+      </w:r>
       <w:r>
         <w:t xml:space="preserve">Community transformieren oder schließen</w:t>
       </w:r>
-      <w:bookmarkEnd w:id="90"/>
     </w:p>
     <w:p>
       <w:pPr>
@@ -6351,6 +6637,7 @@
       </w:r>
       <w:r>
         <w:rPr>
+          <w:iCs/>
           <w:i/>
         </w:rPr>
         <w:t xml:space="preserve">Aufgabe: von wiederkehrende Aufgaben runterkopiert</w:t>
@@ -6541,25 +6828,43 @@
         <w:t xml:space="preserve">Evaluieren Sie schließlich gemeinsam mit den Kern-Mitgliedern die Daten und Auswertungen aus dem Community Monitoring in regelmäßigen Abständen und passen Sie Planungsvorlagen an (z.B. Ziele, Nutzen, Fahrplan).</w:t>
       </w:r>
     </w:p>
+    <w:bookmarkEnd w:id="99"/>
+    <w:bookmarkEnd w:id="100"/>
+    <w:bookmarkStart w:id="103" w:name="anhang"/>
     <w:p>
       <w:pPr>
         <w:pStyle w:val="Heading1"/>
       </w:pPr>
-      <w:bookmarkStart w:id="91" w:name="anhang"/>
+      <w:r>
+        <w:rPr>
+          <w:rStyle w:val="SectionNumber"/>
+        </w:rPr>
+        <w:t xml:space="preserve">4</w:t>
+      </w:r>
+      <w:r>
+        <w:tab/>
+      </w:r>
       <w:r>
         <w:t xml:space="preserve">Anhang</w:t>
       </w:r>
-      <w:bookmarkEnd w:id="91"/>
-    </w:p>
+    </w:p>
+    <w:bookmarkStart w:id="101" w:name="danksagungen"/>
     <w:p>
       <w:pPr>
         <w:pStyle w:val="Heading2"/>
       </w:pPr>
-      <w:bookmarkStart w:id="92" w:name="danksagungen"/>
+      <w:r>
+        <w:rPr>
+          <w:rStyle w:val="SectionNumber"/>
+        </w:rPr>
+        <w:t xml:space="preserve">4.1</w:t>
+      </w:r>
+      <w:r>
+        <w:tab/>
+      </w:r>
       <w:r>
         <w:t xml:space="preserve">Danksagungen</w:t>
       </w:r>
-      <w:bookmarkEnd w:id="92"/>
     </w:p>
     <w:p>
       <w:pPr>
@@ -6585,21 +6890,30 @@
         <w:t xml:space="preserve">Bosch hat ebenfalls ein interaktives Playbook auf PDF-Basis erstellt. Daraus entstand die Idee, gemeinsam ein deutschsprachiges Community Management Playbook als offene Ressource (OER) zu erstellen. Das Whitelabel Playbook internes Community Management versteht sich als Sammlung von Methoden, Checklisten und Vorlagen für die Planung, Steuerung und Kontrolle (Phasenmodell) einer Community für den jeweiligen Community Manager.</w:t>
       </w:r>
     </w:p>
+    <w:bookmarkEnd w:id="101"/>
+    <w:bookmarkStart w:id="102" w:name="änderungshistorie"/>
     <w:p>
       <w:pPr>
         <w:pStyle w:val="Heading2"/>
       </w:pPr>
-      <w:bookmarkStart w:id="93" w:name="änderungshistorie"/>
+      <w:r>
+        <w:rPr>
+          <w:rStyle w:val="SectionNumber"/>
+        </w:rPr>
+        <w:t xml:space="preserve">4.2</w:t>
+      </w:r>
+      <w:r>
+        <w:tab/>
+      </w:r>
       <w:r>
         <w:t xml:space="preserve">Änderungshistorie</w:t>
       </w:r>
-      <w:bookmarkEnd w:id="93"/>
     </w:p>
     <w:tbl>
       <w:tblPr>
         <w:tblStyle w:val="Table"/>
-        <w:tblW w:type="pct" w:w="5000.0"/>
-        <w:tblLook w:firstRow="1"/>
+        <w:tblW w:type="pct" w:w="5000"/>
+        <w:tblLook w:firstRow="1" w:lastRow="0" w:firstColumn="0" w:lastColumn="0" w:noHBand="0" w:noVBand="0" w:val="0020"/>
       </w:tblPr>
       <w:tblGrid>
         <w:gridCol w:w="1296"/>
@@ -6609,15 +6923,10 @@
       </w:tblGrid>
       <w:tr>
         <w:trPr>
-          <w:cnfStyle w:firstRow="1"/>
+          <w:tblHeader w:val="true"/>
         </w:trPr>
         <w:tc>
-          <w:tcPr>
-            <w:tcBorders>
-              <w:bottom w:val="single"/>
-            </w:tcBorders>
-            <w:vAlign w:val="bottom"/>
-          </w:tcPr>
+          <w:tcPr/>
           <w:p>
             <w:pPr>
               <w:pStyle w:val="Compact"/>
@@ -6629,12 +6938,7 @@
           </w:p>
         </w:tc>
         <w:tc>
-          <w:tcPr>
-            <w:tcBorders>
-              <w:bottom w:val="single"/>
-            </w:tcBorders>
-            <w:vAlign w:val="bottom"/>
-          </w:tcPr>
+          <w:tcPr/>
           <w:p>
             <w:pPr>
               <w:pStyle w:val="Compact"/>
@@ -6646,12 +6950,7 @@
           </w:p>
         </w:tc>
         <w:tc>
-          <w:tcPr>
-            <w:tcBorders>
-              <w:bottom w:val="single"/>
-            </w:tcBorders>
-            <w:vAlign w:val="bottom"/>
-          </w:tcPr>
+          <w:tcPr/>
           <w:p>
             <w:pPr>
               <w:pStyle w:val="Compact"/>
@@ -6663,12 +6962,7 @@
           </w:p>
         </w:tc>
         <w:tc>
-          <w:tcPr>
-            <w:tcBorders>
-              <w:bottom w:val="single"/>
-            </w:tcBorders>
-            <w:vAlign w:val="bottom"/>
-          </w:tcPr>
+          <w:tcPr/>
           <w:p>
             <w:pPr>
               <w:pStyle w:val="Compact"/>
@@ -6682,6 +6976,7 @@
       </w:tr>
       <w:tr>
         <w:tc>
+          <w:tcPr/>
           <w:p>
             <w:pPr>
               <w:pStyle w:val="Compact"/>
@@ -6693,6 +6988,7 @@
           </w:p>
         </w:tc>
         <w:tc>
+          <w:tcPr/>
           <w:p>
             <w:pPr>
               <w:pStyle w:val="Compact"/>
@@ -6704,6 +7000,7 @@
           </w:p>
         </w:tc>
         <w:tc>
+          <w:tcPr/>
           <w:p>
             <w:pPr>
               <w:pStyle w:val="Compact"/>
@@ -6715,6 +7012,7 @@
           </w:p>
         </w:tc>
         <w:tc>
+          <w:tcPr/>
           <w:p>
             <w:pPr>
               <w:pStyle w:val="Compact"/>
@@ -6726,7 +7024,59 @@
           </w:p>
         </w:tc>
       </w:tr>
+      <w:tr>
+        <w:tc>
+          <w:tcPr/>
+          <w:p>
+            <w:pPr>
+              <w:pStyle w:val="Compact"/>
+              <w:jc w:val="left"/>
+            </w:pPr>
+            <w:r>
+              <w:t xml:space="preserve">0.2</w:t>
+            </w:r>
+          </w:p>
+        </w:tc>
+        <w:tc>
+          <w:tcPr/>
+          <w:p>
+            <w:pPr>
+              <w:pStyle w:val="Compact"/>
+              <w:jc w:val="left"/>
+            </w:pPr>
+            <w:r>
+              <w:t xml:space="preserve">Simon Dückert</w:t>
+            </w:r>
+          </w:p>
+        </w:tc>
+        <w:tc>
+          <w:tcPr/>
+          <w:p>
+            <w:pPr>
+              <w:pStyle w:val="Compact"/>
+              <w:jc w:val="left"/>
+            </w:pPr>
+            <w:r>
+              <w:t xml:space="preserve">Anpassung an neue Grundstruktur des Template Repositories; Keine Änderungen am Inhalt</w:t>
+            </w:r>
+          </w:p>
+        </w:tc>
+        <w:tc>
+          <w:tcPr/>
+          <w:p>
+            <w:pPr>
+              <w:pStyle w:val="Compact"/>
+              <w:jc w:val="left"/>
+            </w:pPr>
+            <w:r>
+              <w:t xml:space="preserve">29.12.2021</w:t>
+            </w:r>
+          </w:p>
+        </w:tc>
+      </w:tr>
     </w:tbl>
+    <w:bookmarkEnd w:id="102"/>
+    <w:bookmarkEnd w:id="103"/>
     <w:sectPr/>
   </w:body>
 </w:document>
@@ -6758,17 +7108,14 @@
 <file path=word/numbering.xml><?xml version="1.0" encoding="utf-8"?>
 <w:numbering xmlns:w="http://schemas.openxmlformats.org/wordprocessingml/2006/main">
   <w:abstractNum w:abstractNumId="990">
-    <w:nsid w:val="2c1ae401"/>
+    <w:nsid w:val="A990"/>
     <w:multiLevelType w:val="multilevel"/>
     <w:lvl w:ilvl="0">
       <w:numFmt w:val="bullet"/>
       <w:lvlText w:val=" "/>
       <w:lvlJc w:val="left"/>
       <w:pPr>
-        <w:tabs>
-          <w:tab w:val="num" w:pos="0"/>
-        </w:tabs>
-        <w:ind w:left="480" w:hanging="480"/>
+        <w:ind w:left="720" w:hanging="480"/>
       </w:pPr>
     </w:lvl>
     <w:lvl w:ilvl="1">
@@ -6776,10 +7123,7 @@
       <w:lvlText w:val=" "/>
       <w:lvlJc w:val="left"/>
       <w:pPr>
-        <w:tabs>
-          <w:tab w:val="num" w:pos="720"/>
-        </w:tabs>
-        <w:ind w:left="1200" w:hanging="480"/>
+        <w:ind w:left="1440" w:hanging="480"/>
       </w:pPr>
     </w:lvl>
     <w:lvl w:ilvl="2">
@@ -6787,10 +7131,7 @@
       <w:lvlText w:val=" "/>
       <w:lvlJc w:val="left"/>
       <w:pPr>
-        <w:tabs>
-          <w:tab w:val="num" w:pos="1440"/>
-        </w:tabs>
-        <w:ind w:left="1920" w:hanging="480"/>
+        <w:ind w:left="2160" w:hanging="480"/>
       </w:pPr>
     </w:lvl>
     <w:lvl w:ilvl="3">
@@ -6798,10 +7139,7 @@
       <w:lvlText w:val=" "/>
       <w:lvlJc w:val="left"/>
       <w:pPr>
-        <w:tabs>
-          <w:tab w:val="num" w:pos="2160"/>
-        </w:tabs>
-        <w:ind w:left="2640" w:hanging="480"/>
+        <w:ind w:left="2880" w:hanging="480"/>
       </w:pPr>
     </w:lvl>
     <w:lvl w:ilvl="4">
@@ -6809,10 +7147,7 @@
       <w:lvlText w:val=" "/>
       <w:lvlJc w:val="left"/>
       <w:pPr>
-        <w:tabs>
-          <w:tab w:val="num" w:pos="2880"/>
-        </w:tabs>
-        <w:ind w:left="3360" w:hanging="480"/>
+        <w:ind w:left="3600" w:hanging="480"/>
       </w:pPr>
     </w:lvl>
     <w:lvl w:ilvl="5">
@@ -6820,10 +7155,7 @@
       <w:lvlText w:val=" "/>
       <w:lvlJc w:val="left"/>
       <w:pPr>
-        <w:tabs>
-          <w:tab w:val="num" w:pos="3600"/>
-        </w:tabs>
-        <w:ind w:left="4080" w:hanging="480"/>
+        <w:ind w:left="4320" w:hanging="480"/>
       </w:pPr>
     </w:lvl>
     <w:lvl w:ilvl="6">
@@ -6831,10 +7163,7 @@
       <w:lvlText w:val=" "/>
       <w:lvlJc w:val="left"/>
       <w:pPr>
-        <w:tabs>
-          <w:tab w:val="num" w:pos="4320"/>
-        </w:tabs>
-        <w:ind w:left="4800" w:hanging="480"/>
+        <w:ind w:left="5040" w:hanging="480"/>
       </w:pPr>
     </w:lvl>
     <w:lvl w:ilvl="7">
@@ -6842,10 +7171,7 @@
       <w:lvlText w:val=" "/>
       <w:lvlJc w:val="left"/>
       <w:pPr>
-        <w:tabs>
-          <w:tab w:val="num" w:pos="5040"/>
-        </w:tabs>
-        <w:ind w:left="5520" w:hanging="480"/>
+        <w:ind w:left="5760" w:hanging="480"/>
       </w:pPr>
     </w:lvl>
     <w:lvl w:ilvl="8">
@@ -6853,25 +7179,19 @@
       <w:lvlText w:val=" "/>
       <w:lvlJc w:val="left"/>
       <w:pPr>
-        <w:tabs>
-          <w:tab w:val="num" w:pos="5760"/>
-        </w:tabs>
-        <w:ind w:left="6240" w:hanging="480"/>
+        <w:ind w:left="6480" w:hanging="480"/>
       </w:pPr>
     </w:lvl>
   </w:abstractNum>
   <w:abstractNum w:abstractNumId="991">
-    <w:nsid w:val="ea454b4c"/>
+    <w:nsid w:val="A991"/>
     <w:multiLevelType w:val="multilevel"/>
     <w:lvl w:ilvl="0">
       <w:numFmt w:val="bullet"/>
       <w:lvlText w:val="•"/>
       <w:lvlJc w:val="left"/>
       <w:pPr>
-        <w:tabs>
-          <w:tab w:val="num" w:pos="0"/>
-        </w:tabs>
-        <w:ind w:left="480" w:hanging="480"/>
+        <w:ind w:left="720" w:hanging="480"/>
       </w:pPr>
     </w:lvl>
     <w:lvl w:ilvl="1">
@@ -6879,10 +7199,7 @@
       <w:lvlText w:val="–"/>
       <w:lvlJc w:val="left"/>
       <w:pPr>
-        <w:tabs>
-          <w:tab w:val="num" w:pos="720"/>
-        </w:tabs>
-        <w:ind w:left="1200" w:hanging="480"/>
+        <w:ind w:left="1440" w:hanging="480"/>
       </w:pPr>
     </w:lvl>
     <w:lvl w:ilvl="2">
@@ -6890,10 +7207,7 @@
       <w:lvlText w:val="•"/>
       <w:lvlJc w:val="left"/>
       <w:pPr>
-        <w:tabs>
-          <w:tab w:val="num" w:pos="1440"/>
-        </w:tabs>
-        <w:ind w:left="1920" w:hanging="480"/>
+        <w:ind w:left="2160" w:hanging="480"/>
       </w:pPr>
     </w:lvl>
     <w:lvl w:ilvl="3">
@@ -6901,10 +7215,7 @@
       <w:lvlText w:val="–"/>
       <w:lvlJc w:val="left"/>
       <w:pPr>
-        <w:tabs>
-          <w:tab w:val="num" w:pos="2160"/>
-        </w:tabs>
-        <w:ind w:left="2640" w:hanging="480"/>
+        <w:ind w:left="2880" w:hanging="480"/>
       </w:pPr>
     </w:lvl>
     <w:lvl w:ilvl="4">
@@ -6912,10 +7223,7 @@
       <w:lvlText w:val="•"/>
       <w:lvlJc w:val="left"/>
       <w:pPr>
-        <w:tabs>
-          <w:tab w:val="num" w:pos="2880"/>
-        </w:tabs>
-        <w:ind w:left="3360" w:hanging="480"/>
+        <w:ind w:left="3600" w:hanging="480"/>
       </w:pPr>
     </w:lvl>
     <w:lvl w:ilvl="5">
@@ -6923,10 +7231,7 @@
       <w:lvlText w:val="–"/>
       <w:lvlJc w:val="left"/>
       <w:pPr>
-        <w:tabs>
-          <w:tab w:val="num" w:pos="3600"/>
-        </w:tabs>
-        <w:ind w:left="4080" w:hanging="480"/>
+        <w:ind w:left="4320" w:hanging="480"/>
       </w:pPr>
     </w:lvl>
     <w:lvl w:ilvl="6">
@@ -6934,10 +7239,7 @@
       <w:lvlText w:val="•"/>
       <w:lvlJc w:val="left"/>
       <w:pPr>
-        <w:tabs>
-          <w:tab w:val="num" w:pos="4320"/>
-        </w:tabs>
-        <w:ind w:left="4800" w:hanging="480"/>
+        <w:ind w:left="5040" w:hanging="480"/>
       </w:pPr>
     </w:lvl>
     <w:lvl w:ilvl="7">
@@ -6945,10 +7247,7 @@
       <w:lvlText w:val="–"/>
       <w:lvlJc w:val="left"/>
       <w:pPr>
-        <w:tabs>
-          <w:tab w:val="num" w:pos="5040"/>
-        </w:tabs>
-        <w:ind w:left="5520" w:hanging="480"/>
+        <w:ind w:left="5760" w:hanging="480"/>
       </w:pPr>
     </w:lvl>
     <w:lvl w:ilvl="8">
@@ -6956,15 +7255,12 @@
       <w:lvlText w:val="•"/>
       <w:lvlJc w:val="left"/>
       <w:pPr>
-        <w:tabs>
-          <w:tab w:val="num" w:pos="5760"/>
-        </w:tabs>
-        <w:ind w:left="6240" w:hanging="480"/>
+        <w:ind w:left="6480" w:hanging="480"/>
       </w:pPr>
     </w:lvl>
   </w:abstractNum>
   <w:abstractNum w:abstractNumId="99411">
-    <w:nsid w:val="71315dca"/>
+    <w:nsid w:val="A99411"/>
     <w:multiLevelType w:val="multilevel"/>
     <w:lvl w:ilvl="0">
       <w:start w:val="1"/>
@@ -6972,10 +7268,7 @@
       <w:lvlText w:val="%1."/>
       <w:lvlJc w:val="left"/>
       <w:pPr>
-        <w:tabs>
-          <w:tab w:val="num" w:pos="0"/>
-        </w:tabs>
-        <w:ind w:left="480" w:hanging="480"/>
+        <w:ind w:left="720" w:hanging="480"/>
       </w:pPr>
     </w:lvl>
     <w:lvl w:ilvl="1">
@@ -6984,10 +7277,7 @@
       <w:lvlText w:val="%2."/>
       <w:lvlJc w:val="left"/>
       <w:pPr>
-        <w:tabs>
-          <w:tab w:val="num" w:pos="720"/>
-        </w:tabs>
-        <w:ind w:left="1200" w:hanging="480"/>
+        <w:ind w:left="1440" w:hanging="480"/>
       </w:pPr>
     </w:lvl>
     <w:lvl w:ilvl="2">
@@ -6996,10 +7286,7 @@
       <w:lvlText w:val="%3."/>
       <w:lvlJc w:val="left"/>
       <w:pPr>
-        <w:tabs>
-          <w:tab w:val="num" w:pos="1440"/>
-        </w:tabs>
-        <w:ind w:left="1920" w:hanging="480"/>
+        <w:ind w:left="2160" w:hanging="480"/>
       </w:pPr>
     </w:lvl>
     <w:lvl w:ilvl="3">
@@ -7008,10 +7295,7 @@
       <w:lvlText w:val="%4."/>
       <w:lvlJc w:val="left"/>
       <w:pPr>
-        <w:tabs>
-          <w:tab w:val="num" w:pos="2160"/>
-        </w:tabs>
-        <w:ind w:left="2640" w:hanging="480"/>
+        <w:ind w:left="2880" w:hanging="480"/>
       </w:pPr>
     </w:lvl>
     <w:lvl w:ilvl="4">
@@ -7020,10 +7304,7 @@
       <w:lvlText w:val="%5."/>
       <w:lvlJc w:val="left"/>
       <w:pPr>
-        <w:tabs>
-          <w:tab w:val="num" w:pos="2880"/>
-        </w:tabs>
-        <w:ind w:left="3360" w:hanging="480"/>
+        <w:ind w:left="3600" w:hanging="480"/>
       </w:pPr>
     </w:lvl>
     <w:lvl w:ilvl="5">
@@ -7032,10 +7313,7 @@
       <w:lvlText w:val="%6."/>
       <w:lvlJc w:val="left"/>
       <w:pPr>
-        <w:tabs>
-          <w:tab w:val="num" w:pos="3600"/>
-        </w:tabs>
-        <w:ind w:left="4080" w:hanging="480"/>
+        <w:ind w:left="4320" w:hanging="480"/>
       </w:pPr>
     </w:lvl>
     <w:lvl w:ilvl="6">
@@ -7044,10 +7322,7 @@
       <w:lvlText w:val="%7."/>
       <w:lvlJc w:val="left"/>
       <w:pPr>
-        <w:tabs>
-          <w:tab w:val="num" w:pos="4320"/>
-        </w:tabs>
-        <w:ind w:left="4800" w:hanging="480"/>
+        <w:ind w:left="5040" w:hanging="480"/>
       </w:pPr>
     </w:lvl>
     <w:lvl w:ilvl="7">
@@ -7056,10 +7331,7 @@
       <w:lvlText w:val="%8."/>
       <w:lvlJc w:val="left"/>
       <w:pPr>
-        <w:tabs>
-          <w:tab w:val="num" w:pos="5040"/>
-        </w:tabs>
-        <w:ind w:left="5520" w:hanging="480"/>
+        <w:ind w:left="5760" w:hanging="480"/>
       </w:pPr>
     </w:lvl>
     <w:lvl w:ilvl="8">
@@ -7068,10 +7340,7 @@
       <w:lvlText w:val="%9."/>
       <w:lvlJc w:val="left"/>
       <w:pPr>
-        <w:tabs>
-          <w:tab w:val="num" w:pos="5760"/>
-        </w:tabs>
-        <w:ind w:left="6240" w:hanging="480"/>
+        <w:ind w:left="6480" w:hanging="480"/>
       </w:pPr>
     </w:lvl>
   </w:abstractNum>
@@ -7353,10 +7622,10 @@
   <w:docDefaults>
     <w:rPrDefault>
       <w:rPr>
-        <w:rFonts w:asciiTheme="minorHAnsi" w:eastAsiaTheme="minorHAnsi" w:hAnsiTheme="minorHAnsi" w:cstheme="minorBidi"/>
+        <w:rFonts w:asciiTheme="minorHAnsi" w:cstheme="minorBidi" w:eastAsiaTheme="minorHAnsi" w:hAnsiTheme="minorHAnsi"/>
         <w:sz w:val="24"/>
         <w:szCs w:val="24"/>
-        <w:lang w:val="en-US" w:eastAsia="en-US" w:bidi="ar-SA"/>
+        <w:lang w:bidi="ar-SA" w:eastAsia="en-US" w:val="de-DE"/>
       </w:rPr>
     </w:rPrDefault>
     <w:pPrDefault>
@@ -7365,35 +7634,35 @@
       </w:pPr>
     </w:pPrDefault>
   </w:docDefaults>
-  <w:latentStyles w:defLockedState="0" w:defUIPriority="0" w:defSemiHidden="0" w:defUnhideWhenUsed="0" w:defQFormat="0" w:count="276"/>
-  <w:style w:type="paragraph" w:default="1" w:styleId="Normal">
+  <w:latentStyles w:count="276" w:defLockedState="0" w:defQFormat="0" w:defSemiHidden="0" w:defUIPriority="0" w:defUnhideWhenUsed="0"/>
+  <w:style w:default="1" w:styleId="Normal" w:type="paragraph">
     <w:name w:val="Normal"/>
     <w:qFormat/>
   </w:style>
-  <w:style w:type="paragraph" w:styleId="BodyText">
+  <w:style w:styleId="BodyText" w:type="paragraph">
     <w:name w:val="Body Text"/>
     <w:basedOn w:val="Normal"/>
     <w:link w:val="BodyTextChar"/>
     <w:pPr>
-      <w:spacing w:before="180" w:after="180"/>
+      <w:spacing w:after="180" w:before="180"/>
     </w:pPr>
     <w:qFormat/>
   </w:style>
-  <w:style w:type="paragraph" w:customStyle="1" w:styleId="FirstParagraph">
+  <w:style w:customStyle="1" w:styleId="FirstParagraph" w:type="paragraph">
     <w:name w:val="First Paragraph"/>
     <w:basedOn w:val="BodyText"/>
     <w:next w:val="BodyText"/>
     <w:qFormat/>
   </w:style>
-  <w:style w:type="paragraph" w:customStyle="1" w:styleId="Compact">
+  <w:style w:customStyle="1" w:styleId="Compact" w:type="paragraph">
     <w:name w:val="Compact"/>
     <w:basedOn w:val="BodyText"/>
     <w:qFormat/>
     <w:pPr>
-      <w:spacing w:before="36" w:after="36"/>
+      <w:spacing w:after="36" w:before="36"/>
     </w:pPr>
   </w:style>
-  <w:style w:type="paragraph" w:styleId="Title">
+  <w:style w:styleId="Title" w:type="paragraph">
     <w:name w:val="Title"/>
     <w:basedOn w:val="Normal"/>
     <w:next w:val="BodyText"/>
@@ -7401,19 +7670,19 @@
     <w:pPr>
       <w:keepNext/>
       <w:keepLines/>
-      <w:spacing w:before="480" w:after="240"/>
+      <w:spacing w:after="240" w:before="480"/>
       <w:jc w:val="center"/>
     </w:pPr>
     <w:rPr>
-      <w:rFonts w:asciiTheme="majorHAnsi" w:eastAsiaTheme="majorEastAsia" w:hAnsiTheme="majorHAnsi" w:cstheme="majorBidi"/>
+      <w:rFonts w:asciiTheme="majorHAnsi" w:cstheme="majorBidi" w:eastAsiaTheme="majorEastAsia" w:hAnsiTheme="majorHAnsi"/>
       <w:b/>
       <w:bCs/>
-      <w:color w:val="345A8A" w:themeColor="accent1" w:themeShade="B5"/>
+      <w:color w:themeColor="accent1" w:themeShade="B5" w:val="345A8A"/>
       <w:sz w:val="36"/>
       <w:szCs w:val="36"/>
     </w:rPr>
   </w:style>
-  <w:style w:type="paragraph" w:styleId="Subtitle">
+  <w:style w:styleId="Subtitle" w:type="paragraph">
     <w:name w:val="Subtitle"/>
     <w:basedOn w:val="Title"/>
     <w:next w:val="BodyText"/>
@@ -7421,7 +7690,7 @@
     <w:pPr>
       <w:keepNext/>
       <w:keepLines/>
-      <w:spacing w:before="240" w:after="240"/>
+      <w:spacing w:after="240" w:before="240"/>
       <w:jc w:val="center"/>
     </w:pPr>
     <w:rPr>
@@ -7429,7 +7698,7 @@
       <w:szCs w:val="30"/>
     </w:rPr>
   </w:style>
-  <w:style w:type="paragraph" w:customStyle="1" w:styleId="Author">
+  <w:style w:customStyle="1" w:styleId="Author" w:type="paragraph">
     <w:name w:val="Author"/>
     <w:next w:val="BodyText"/>
     <w:qFormat/>
@@ -7439,7 +7708,7 @@
       <w:jc w:val="center"/>
     </w:pPr>
   </w:style>
-  <w:style w:type="paragraph" w:styleId="Date">
+  <w:style w:styleId="Date" w:type="paragraph">
     <w:name w:val="Date"/>
     <w:next w:val="BodyText"/>
     <w:qFormat/>
@@ -7449,7 +7718,7 @@
       <w:jc w:val="center"/>
     </w:pPr>
   </w:style>
-  <w:style w:type="paragraph" w:customStyle="1" w:styleId="Abstract">
+  <w:style w:customStyle="1" w:styleId="Abstract" w:type="paragraph">
     <w:name w:val="Abstract"/>
     <w:basedOn w:val="Normal"/>
     <w:next w:val="BodyText"/>
@@ -7457,14 +7726,14 @@
     <w:pPr>
       <w:keepNext/>
       <w:keepLines/>
-      <w:spacing w:before="300" w:after="300"/>
+      <w:spacing w:after="300" w:before="300"/>
     </w:pPr>
     <w:rPr>
       <w:sz w:val="20"/>
       <w:szCs w:val="20"/>
     </w:rPr>
   </w:style>
-  <w:style w:type="paragraph" w:styleId="Bibliography">
+  <w:style w:styleId="Bibliography" w:type="paragraph">
     <w:name w:val="Bibliography"/>
     <w:basedOn w:val="Normal"/>
     <w:next w:val="Bibliography"/>
@@ -7472,7 +7741,7 @@
     <w:pPr/>
     <w:rPr/>
   </w:style>
-  <w:style w:type="paragraph" w:styleId="Heading1">
+  <w:style w:styleId="Heading1" w:type="paragraph">
     <w:name w:val="Heading 1"/>
     <w:basedOn w:val="Normal"/>
     <w:next w:val="BodyText"/>
@@ -7481,19 +7750,19 @@
     <w:pPr>
       <w:keepNext/>
       <w:keepLines/>
-      <w:spacing w:before="480" w:after="0"/>
+      <w:spacing w:after="0" w:before="480"/>
       <w:outlineLvl w:val="0"/>
     </w:pPr>
     <w:rPr>
-      <w:rFonts w:asciiTheme="majorHAnsi" w:eastAsiaTheme="majorEastAsia" w:hAnsiTheme="majorHAnsi" w:cstheme="majorBidi"/>
+      <w:rFonts w:asciiTheme="majorHAnsi" w:cstheme="majorBidi" w:eastAsiaTheme="majorEastAsia" w:hAnsiTheme="majorHAnsi"/>
       <w:b/>
       <w:bCs/>
-      <w:color w:val="4F81BD" w:themeColor="accent1"/>
+      <w:color w:themeColor="accent1" w:val="4F81BD"/>
       <w:sz w:val="32"/>
       <w:szCs w:val="32"/>
     </w:rPr>
   </w:style>
-  <w:style w:type="paragraph" w:styleId="Heading2">
+  <w:style w:styleId="Heading2" w:type="paragraph">
     <w:name w:val="Heading 2"/>
     <w:basedOn w:val="Normal"/>
     <w:next w:val="BodyText"/>
@@ -7503,19 +7772,19 @@
     <w:pPr>
       <w:keepNext/>
       <w:keepLines/>
-      <w:spacing w:before="200" w:after="0"/>
+      <w:spacing w:after="0" w:before="200"/>
       <w:outlineLvl w:val="1"/>
     </w:pPr>
     <w:rPr>
-      <w:rFonts w:asciiTheme="majorHAnsi" w:eastAsiaTheme="majorEastAsia" w:hAnsiTheme="majorHAnsi" w:cstheme="majorBidi"/>
+      <w:rFonts w:asciiTheme="majorHAnsi" w:cstheme="majorBidi" w:eastAsiaTheme="majorEastAsia" w:hAnsiTheme="majorHAnsi"/>
       <w:b/>
       <w:bCs/>
-      <w:color w:val="4F81BD" w:themeColor="accent1"/>
+      <w:color w:themeColor="accent1" w:val="4F81BD"/>
       <w:sz w:val="28"/>
       <w:szCs w:val="28"/>
     </w:rPr>
   </w:style>
-  <w:style w:type="paragraph" w:styleId="Heading3">
+  <w:style w:styleId="Heading3" w:type="paragraph">
     <w:name w:val="Heading 3"/>
     <w:basedOn w:val="Normal"/>
     <w:next w:val="BodyText"/>
@@ -7525,19 +7794,19 @@
     <w:pPr>
       <w:keepNext/>
       <w:keepLines/>
-      <w:spacing w:before="200" w:after="0"/>
+      <w:spacing w:after="0" w:before="200"/>
       <w:outlineLvl w:val="2"/>
     </w:pPr>
     <w:rPr>
-      <w:rFonts w:asciiTheme="majorHAnsi" w:eastAsiaTheme="majorEastAsia" w:hAnsiTheme="majorHAnsi" w:cstheme="majorBidi"/>
+      <w:rFonts w:asciiTheme="majorHAnsi" w:cstheme="majorBidi" w:eastAsiaTheme="majorEastAsia" w:hAnsiTheme="majorHAnsi"/>
       <w:b/>
       <w:bCs/>
-      <w:color w:val="4F81BD" w:themeColor="accent1"/>
+      <w:color w:themeColor="accent1" w:val="4F81BD"/>
       <w:sz w:val="24"/>
       <w:szCs w:val="24"/>
     </w:rPr>
   </w:style>
-  <w:style w:type="paragraph" w:styleId="Heading4">
+  <w:style w:styleId="Heading4" w:type="paragraph">
     <w:name w:val="Heading 4"/>
     <w:basedOn w:val="Normal"/>
     <w:next w:val="BodyText"/>
@@ -7547,19 +7816,19 @@
     <w:pPr>
       <w:keepNext/>
       <w:keepLines/>
-      <w:spacing w:before="200" w:after="0"/>
+      <w:spacing w:after="0" w:before="200"/>
       <w:outlineLvl w:val="3"/>
     </w:pPr>
     <w:rPr>
-      <w:rFonts w:asciiTheme="majorHAnsi" w:eastAsiaTheme="majorEastAsia" w:hAnsiTheme="majorHAnsi" w:cstheme="majorBidi"/>
+      <w:rFonts w:asciiTheme="majorHAnsi" w:cstheme="majorBidi" w:eastAsiaTheme="majorEastAsia" w:hAnsiTheme="majorHAnsi"/>
       <w:i/>
       <w:bCs/>
-      <w:color w:val="4F81BD" w:themeColor="accent1"/>
+      <w:color w:themeColor="accent1" w:val="4F81BD"/>
       <w:sz w:val="24"/>
       <w:szCs w:val="24"/>
     </w:rPr>
   </w:style>
-  <w:style w:type="paragraph" w:styleId="Heading5">
+  <w:style w:styleId="Heading5" w:type="paragraph">
     <w:name w:val="Heading 5"/>
     <w:basedOn w:val="Normal"/>
     <w:next w:val="BodyText"/>
@@ -7569,18 +7838,18 @@
     <w:pPr>
       <w:keepNext/>
       <w:keepLines/>
-      <w:spacing w:before="200" w:after="0"/>
+      <w:spacing w:after="0" w:before="200"/>
       <w:outlineLvl w:val="4"/>
     </w:pPr>
     <w:rPr>
-      <w:rFonts w:asciiTheme="majorHAnsi" w:eastAsiaTheme="majorEastAsia" w:hAnsiTheme="majorHAnsi" w:cstheme="majorBidi"/>
+      <w:rFonts w:asciiTheme="majorHAnsi" w:cstheme="majorBidi" w:eastAsiaTheme="majorEastAsia" w:hAnsiTheme="majorHAnsi"/>
       <w:iCs/>
-      <w:color w:val="4F81BD" w:themeColor="accent1"/>
+      <w:color w:themeColor="accent1" w:val="4F81BD"/>
       <w:sz w:val="24"/>
       <w:szCs w:val="24"/>
     </w:rPr>
   </w:style>
-  <w:style w:type="paragraph" w:styleId="Heading6">
+  <w:style w:styleId="Heading6" w:type="paragraph">
     <w:name w:val="Heading 6"/>
     <w:basedOn w:val="Normal"/>
     <w:next w:val="BodyText"/>
@@ -7590,17 +7859,17 @@
     <w:pPr>
       <w:keepNext/>
       <w:keepLines/>
-      <w:spacing w:before="200" w:after="0"/>
+      <w:spacing w:after="0" w:before="200"/>
       <w:outlineLvl w:val="5"/>
     </w:pPr>
     <w:rPr>
-      <w:rFonts w:asciiTheme="majorHAnsi" w:eastAsiaTheme="majorEastAsia" w:hAnsiTheme="majorHAnsi" w:cstheme="majorBidi"/>
-      <w:color w:val="4F81BD" w:themeColor="accent1"/>
+      <w:rFonts w:asciiTheme="majorHAnsi" w:cstheme="majorBidi" w:eastAsiaTheme="majorEastAsia" w:hAnsiTheme="majorHAnsi"/>
+      <w:color w:themeColor="accent1" w:val="4F81BD"/>
       <w:sz w:val="24"/>
       <w:szCs w:val="24"/>
     </w:rPr>
   </w:style>
-  <w:style w:type="paragraph" w:styleId="Heading7">
+  <w:style w:styleId="Heading7" w:type="paragraph">
     <w:name w:val="Heading 7"/>
     <w:basedOn w:val="Normal"/>
     <w:next w:val="BodyText"/>
@@ -7610,17 +7879,17 @@
     <w:pPr>
       <w:keepNext/>
       <w:keepLines/>
-      <w:spacing w:before="200" w:after="0"/>
+      <w:spacing w:after="0" w:before="200"/>
       <w:outlineLvl w:val="6"/>
     </w:pPr>
     <w:rPr>
-      <w:rFonts w:asciiTheme="majorHAnsi" w:eastAsiaTheme="majorEastAsia" w:hAnsiTheme="majorHAnsi" w:cstheme="majorBidi"/>
-      <w:color w:val="4F81BD" w:themeColor="accent1"/>
+      <w:rFonts w:asciiTheme="majorHAnsi" w:cstheme="majorBidi" w:eastAsiaTheme="majorEastAsia" w:hAnsiTheme="majorHAnsi"/>
+      <w:color w:themeColor="accent1" w:val="4F81BD"/>
       <w:sz w:val="24"/>
       <w:szCs w:val="24"/>
     </w:rPr>
   </w:style>
-  <w:style w:type="paragraph" w:styleId="Heading8">
+  <w:style w:styleId="Heading8" w:type="paragraph">
     <w:name w:val="Heading 8"/>
     <w:basedOn w:val="Normal"/>
     <w:next w:val="BodyText"/>
@@ -7630,17 +7899,17 @@
     <w:pPr>
       <w:keepNext/>
       <w:keepLines/>
-      <w:spacing w:before="200" w:after="0"/>
+      <w:spacing w:after="0" w:before="200"/>
       <w:outlineLvl w:val="7"/>
     </w:pPr>
     <w:rPr>
-      <w:rFonts w:asciiTheme="majorHAnsi" w:eastAsiaTheme="majorEastAsia" w:hAnsiTheme="majorHAnsi" w:cstheme="majorBidi"/>
-      <w:color w:val="4F81BD" w:themeColor="accent1"/>
+      <w:rFonts w:asciiTheme="majorHAnsi" w:cstheme="majorBidi" w:eastAsiaTheme="majorEastAsia" w:hAnsiTheme="majorHAnsi"/>
+      <w:color w:themeColor="accent1" w:val="4F81BD"/>
       <w:sz w:val="24"/>
       <w:szCs w:val="24"/>
     </w:rPr>
   </w:style>
-  <w:style w:type="paragraph" w:styleId="Heading9">
+  <w:style w:styleId="Heading9" w:type="paragraph">
     <w:name w:val="Heading 9"/>
     <w:basedOn w:val="Normal"/>
     <w:next w:val="BodyText"/>
@@ -7650,17 +7919,17 @@
     <w:pPr>
       <w:keepNext/>
       <w:keepLines/>
-      <w:spacing w:before="200" w:after="0"/>
+      <w:spacing w:after="0" w:before="200"/>
       <w:outlineLvl w:val="8"/>
     </w:pPr>
     <w:rPr>
-      <w:rFonts w:asciiTheme="majorHAnsi" w:eastAsiaTheme="majorEastAsia" w:hAnsiTheme="majorHAnsi" w:cstheme="majorBidi"/>
-      <w:color w:val="4F81BD" w:themeColor="accent1"/>
+      <w:rFonts w:asciiTheme="majorHAnsi" w:cstheme="majorBidi" w:eastAsiaTheme="majorEastAsia" w:hAnsiTheme="majorHAnsi"/>
+      <w:color w:themeColor="accent1" w:val="4F81BD"/>
       <w:sz w:val="24"/>
       <w:szCs w:val="24"/>
     </w:rPr>
   </w:style>
-  <w:style w:type="paragraph" w:styleId="BlockText">
+  <w:style w:styleId="BlockText" w:type="paragraph">
     <w:name w:val="Block Text"/>
     <w:basedOn w:val="BodyText"/>
     <w:next w:val="BodyText"/>
@@ -7668,11 +7937,11 @@
     <w:unhideWhenUsed/>
     <w:qFormat/>
     <w:pPr>
-      <w:spacing w:before="100" w:after="100"/>
+      <w:spacing w:after="100" w:before="100"/>
       <w:ind w:firstLine="0" w:left="480" w:right="480"/>
     </w:pPr>
   </w:style>
-  <w:style w:type="paragraph" w:styleId="FootnoteText">
+  <w:style w:styleId="FootnoteText" w:type="paragraph">
     <w:name w:val="Footnote Text"/>
     <w:basedOn w:val="Normal"/>
     <w:next w:val="FootnoteText"/>
@@ -7680,28 +7949,43 @@
     <w:unhideWhenUsed/>
     <w:qFormat/>
   </w:style>
-  <w:style w:type="character" w:default="1" w:styleId="DefaultParagraphFont">
+  <w:style w:default="1" w:styleId="DefaultParagraphFont" w:type="character">
     <w:name w:val="Default Paragraph Font"/>
     <w:semiHidden/>
     <w:unhideWhenUsed/>
   </w:style>
-  <w:style w:type="table" w:default="1" w:styleId="Table">
+  <w:style w:default="1" w:styleId="Table" w:type="table">
     <w:name w:val="Table"/>
     <w:basedOn w:val="TableNormal"/>
     <w:semiHidden/>
     <w:unhideWhenUsed/>
     <w:qFormat/>
     <w:tblPr>
-      <w:tblInd w:w="0" w:type="dxa"/>
+      <w:tblInd w:type="dxa" w:w="0"/>
       <w:tblCellMar>
-        <w:top w:w="0" w:type="dxa"/>
-        <w:left w:w="108" w:type="dxa"/>
-        <w:bottom w:w="0" w:type="dxa"/>
-        <w:right w:w="108" w:type="dxa"/>
+        <w:top w:type="dxa" w:w="0"/>
+        <w:left w:type="dxa" w:w="108"/>
+        <w:bottom w:type="dxa" w:w="0"/>
+        <w:right w:type="dxa" w:w="108"/>
       </w:tblCellMar>
     </w:tblPr>
+    <w:tblStylePr w:type="firstRow">
+      <w:tblPr>
+        <w:jc w:val="left"/>
+        <w:tblInd w:type="dxa" w:w="0"/>
+      </w:tblPr>
+      <w:trPr>
+        <w:jc w:val="left"/>
+      </w:trPr>
+      <w:tcPr>
+        <w:vAlign w:val="bottom"/>
+        <w:tcBorders>
+          <w:bottom w:val="single"/>
+        </w:tcBorders>
+      </w:tcPr>
+    </w:tblStylePr>
   </w:style>
-  <w:style w:type="paragraph" w:customStyle="1" w:styleId="DefinitionTerm">
+  <w:style w:customStyle="1" w:styleId="DefinitionTerm" w:type="paragraph">
     <w:name w:val="Definition Term"/>
     <w:basedOn w:val="Normal"/>
     <w:next w:val="Definition"/>
@@ -7714,49 +7998,49 @@
       <w:b/>
     </w:rPr>
   </w:style>
-  <w:style w:type="paragraph" w:customStyle="1" w:styleId="Definition">
+  <w:style w:customStyle="1" w:styleId="Definition" w:type="paragraph">
     <w:name w:val="Definition"/>
     <w:basedOn w:val="Normal"/>
   </w:style>
-  <w:style w:type="paragraph" w:styleId="Caption">
+  <w:style w:styleId="Caption" w:type="paragraph">
     <w:name w:val="Caption"/>
     <w:basedOn w:val="Normal"/>
     <w:link w:val="BodyTextChar"/>
     <w:pPr>
-      <w:spacing w:before="0" w:after="120"/>
+      <w:spacing w:after="120" w:before="0"/>
     </w:pPr>
     <w:rPr>
       <w:i/>
     </w:rPr>
   </w:style>
-  <w:style w:type="paragraph" w:customStyle="1" w:styleId="TableCaption">
+  <w:style w:customStyle="1" w:styleId="TableCaption" w:type="paragraph">
     <w:name w:val="Table Caption"/>
     <w:basedOn w:val="Caption"/>
     <w:pPr>
       <w:keepNext/>
     </w:pPr>
   </w:style>
-  <w:style w:type="paragraph" w:customStyle="1" w:styleId="ImageCaption">
+  <w:style w:customStyle="1" w:styleId="ImageCaption" w:type="paragraph">
     <w:name w:val="Image Caption"/>
     <w:basedOn w:val="Caption"/>
   </w:style>
-  <w:style w:type="paragraph" w:customStyle="1" w:styleId="Figure">
+  <w:style w:customStyle="1" w:styleId="Figure" w:type="paragraph">
     <w:name w:val="Figure"/>
     <w:basedOn w:val="Normal"/>
   </w:style>
-  <w:style w:type="paragraph" w:customStyle="1" w:styleId="CaptionedFigure">
+  <w:style w:customStyle="1" w:styleId="CaptionedFigure" w:type="paragraph">
     <w:name w:val="Captioned Figure"/>
     <w:basedOn w:val="Figure"/>
     <w:pPr>
       <w:keepNext/>
     </w:pPr>
   </w:style>
-  <w:style w:type="character" w:customStyle="1" w:styleId="BodyTextChar">
+  <w:style w:customStyle="1" w:styleId="BodyTextChar" w:type="character">
     <w:name w:val="Body Text Char"/>
     <w:basedOn w:val="DefaultParagraphFont"/>
     <w:link w:val="BodyText"/>
   </w:style>
-  <w:style w:type="character" w:customStyle="1" w:styleId="VerbatimChar">
+  <w:style w:customStyle="1" w:styleId="VerbatimChar" w:type="character">
     <w:name w:val="Verbatim Char"/>
     <w:basedOn w:val="BodyTextChar"/>
     <w:rPr>
@@ -7764,21 +8048,25 @@
       <w:sz w:val="22"/>
     </w:rPr>
   </w:style>
-  <w:style w:type="character" w:styleId="FootnoteReference">
+  <w:style w:customStyle="1" w:styleId="SectionNumber" w:type="character">
+    <w:name w:val="Section Number"/>
+    <w:basedOn w:val="BodyTextChar"/>
+  </w:style>
+  <w:style w:styleId="FootnoteReference" w:type="character">
     <w:name w:val="Footnote Reference"/>
     <w:basedOn w:val="BodyTextChar"/>
     <w:rPr>
       <w:vertAlign w:val="superscript"/>
     </w:rPr>
   </w:style>
-  <w:style w:type="character" w:styleId="Hyperlink">
+  <w:style w:styleId="Hyperlink" w:type="character">
     <w:name w:val="Hyperlink"/>
     <w:basedOn w:val="BodyTextChar"/>
     <w:rPr>
-      <w:color w:val="4F81BD" w:themeColor="accent1"/>
+      <w:color w:themeColor="accent1" w:val="4F81BD"/>
     </w:rPr>
   </w:style>
-  <w:style w:type="paragraph" w:styleId="TOCHeading">
+  <w:style w:styleId="TOCHeading" w:type="paragraph">
     <w:name w:val="TOC Heading"/>
     <w:basedOn w:val="Heading1"/>
     <w:next w:val="BodyText"/>
@@ -7790,10 +8078,10 @@
       <w:outlineLvl w:val="9"/>
     </w:pPr>
     <w:rPr>
-      <w:rFonts w:asciiTheme="majorHAnsi" w:eastAsiaTheme="majorEastAsia" w:hAnsiTheme="majorHAnsi" w:cstheme="majorBidi"/>
+      <w:rFonts w:asciiTheme="majorHAnsi" w:cstheme="majorBidi" w:eastAsiaTheme="majorEastAsia" w:hAnsiTheme="majorHAnsi"/>
       <w:b w:val="0"/>
       <w:bCs w:val="0"/>
-      <w:color w:val="365F91" w:themeColor="accent1" w:themeShade="BF"/>
+      <w:color w:themeColor="accent1" w:themeShade="BF" w:val="365F91"/>
     </w:rPr>
   </w:style>
   <w:style w:type="paragraph" w:customStyle="1" w:styleId="SourceCode">

</xml_diff>